<commit_message>
lab report 1 added
</commit_message>
<xml_diff>
--- a/lab-report.docx
+++ b/lab-report.docx
@@ -101,71 +101,51 @@
           <w:szCs w:val="44"/>
         </w:rPr>
       </w:pPr>
-      <w:proofErr w:type="spellStart"/>
       <w:r>
         <w:rPr>
           <w:rFonts w:ascii="Bell MT" w:hAnsi="Bell MT" w:cstheme="majorHAnsi"/>
           <w:sz w:val="44"/>
           <w:szCs w:val="44"/>
         </w:rPr>
-        <w:t>Tribhuwan</w:t>
-      </w:r>
-      <w:proofErr w:type="spellEnd"/>
-      <w:r>
+        <w:t>Tribhuwan University</w:t>
+      </w:r>
+    </w:p>
+    <w:p>
+      <w:pPr>
+        <w:spacing w:after="40"/>
+        <w:jc w:val="center"/>
         <w:rPr>
           <w:rFonts w:ascii="Bell MT" w:hAnsi="Bell MT" w:cstheme="majorHAnsi"/>
           <w:sz w:val="44"/>
           <w:szCs w:val="44"/>
         </w:rPr>
-        <w:t xml:space="preserve"> University</w:t>
-      </w:r>
-    </w:p>
-    <w:p>
-      <w:pPr>
-        <w:spacing w:after="40"/>
-        <w:jc w:val="center"/>
+      </w:pPr>
+      <w:r>
         <w:rPr>
           <w:rFonts w:ascii="Bell MT" w:hAnsi="Bell MT" w:cstheme="majorHAnsi"/>
           <w:sz w:val="44"/>
           <w:szCs w:val="44"/>
         </w:rPr>
-      </w:pPr>
-      <w:r>
+        <w:t>Institute of Engineering</w:t>
+      </w:r>
+    </w:p>
+    <w:p>
+      <w:pPr>
+        <w:spacing w:after="40"/>
+        <w:jc w:val="center"/>
         <w:rPr>
           <w:rFonts w:ascii="Bell MT" w:hAnsi="Bell MT" w:cstheme="majorHAnsi"/>
           <w:sz w:val="44"/>
           <w:szCs w:val="44"/>
         </w:rPr>
-        <w:t>Institute of Engineering</w:t>
-      </w:r>
-    </w:p>
-    <w:p>
-      <w:pPr>
-        <w:spacing w:after="40"/>
-        <w:jc w:val="center"/>
+      </w:pPr>
+      <w:r>
         <w:rPr>
           <w:rFonts w:ascii="Bell MT" w:hAnsi="Bell MT" w:cstheme="majorHAnsi"/>
           <w:sz w:val="44"/>
           <w:szCs w:val="44"/>
         </w:rPr>
-      </w:pPr>
-      <w:proofErr w:type="spellStart"/>
-      <w:r>
-        <w:rPr>
-          <w:rFonts w:ascii="Bell MT" w:hAnsi="Bell MT" w:cstheme="majorHAnsi"/>
-          <w:sz w:val="44"/>
-          <w:szCs w:val="44"/>
-        </w:rPr>
-        <w:t>Purbanchal</w:t>
-      </w:r>
-      <w:proofErr w:type="spellEnd"/>
-      <w:r>
-        <w:rPr>
-          <w:rFonts w:ascii="Bell MT" w:hAnsi="Bell MT" w:cstheme="majorHAnsi"/>
-          <w:sz w:val="44"/>
-          <w:szCs w:val="44"/>
-        </w:rPr>
-        <w:t xml:space="preserve"> Campus, Dharan</w:t>
+        <w:t>Purbanchal Campus, Dharan</w:t>
       </w:r>
     </w:p>
     <w:p>
@@ -248,7 +228,7 @@
           </mc:Choice>
           <mc:Fallback>
             <w:pict>
-              <v:line w14:anchorId="5FE36985" id="Straight Connector 2" o:spid="_x0000_s1026" style="position:absolute;flip:x;z-index:251661312;visibility:visible;mso-wrap-style:square;mso-width-percent:0;mso-height-percent:0;mso-wrap-distance-left:9pt;mso-wrap-distance-top:0;mso-wrap-distance-right:9pt;mso-wrap-distance-bottom:0;mso-position-horizontal:absolute;mso-position-horizontal-relative:page;mso-position-vertical:absolute;mso-position-vertical-relative:text;mso-width-percent:0;mso-height-percent:0;mso-width-relative:margin;mso-height-relative:margin" from="336.5pt,83pt" to="336.5pt,227pt" o:gfxdata="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" strokecolor="black [3213]" strokeweight="2.25pt">
+              <v:line w14:anchorId="73A2CCBA" id="Straight Connector 2" o:spid="_x0000_s1026" style="position:absolute;flip:x;z-index:251661312;visibility:visible;mso-wrap-style:square;mso-width-percent:0;mso-height-percent:0;mso-wrap-distance-left:9pt;mso-wrap-distance-top:0;mso-wrap-distance-right:9pt;mso-wrap-distance-bottom:0;mso-position-horizontal:absolute;mso-position-horizontal-relative:page;mso-position-vertical:absolute;mso-position-vertical-relative:text;mso-width-percent:0;mso-height-percent:0;mso-width-relative:margin;mso-height-relative:margin" from="336.5pt,83pt" to="336.5pt,227pt" o:gfxdata="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" strokecolor="black [3213]" strokeweight="2.25pt">
                 <v:stroke joinstyle="miter"/>
                 <w10:wrap anchorx="page"/>
               </v:line>
@@ -326,7 +306,7 @@
           </mc:Choice>
           <mc:Fallback>
             <w:pict>
-              <v:line w14:anchorId="5E1EA0C0" id="Straight Connector 2" o:spid="_x0000_s1026" style="position:absolute;flip:x;z-index:251663360;visibility:visible;mso-wrap-style:square;mso-width-percent:0;mso-height-percent:0;mso-wrap-distance-left:9pt;mso-wrap-distance-top:0;mso-wrap-distance-right:9pt;mso-wrap-distance-bottom:0;mso-position-horizontal:absolute;mso-position-horizontal-relative:page;mso-position-vertical:absolute;mso-position-vertical-relative:text;mso-width-percent:0;mso-height-percent:0;mso-width-relative:margin;mso-height-relative:margin" from="282.55pt,83pt" to="282.55pt,227pt" o:gfxdata="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" strokecolor="black [3213]" strokeweight="2.25pt">
+              <v:line w14:anchorId="58291100" id="Straight Connector 2" o:spid="_x0000_s1026" style="position:absolute;flip:x;z-index:251663360;visibility:visible;mso-wrap-style:square;mso-width-percent:0;mso-height-percent:0;mso-wrap-distance-left:9pt;mso-wrap-distance-top:0;mso-wrap-distance-right:9pt;mso-wrap-distance-bottom:0;mso-position-horizontal:absolute;mso-position-horizontal-relative:page;mso-position-vertical:absolute;mso-position-vertical-relative:text;mso-width-percent:0;mso-height-percent:0;mso-width-relative:margin;mso-height-relative:margin" from="282.55pt,83pt" to="282.55pt,227pt" o:gfxdata="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" strokecolor="black [3213]" strokeweight="2.25pt">
                 <v:stroke joinstyle="miter"/>
                 <w10:wrap anchorx="page"/>
               </v:line>
@@ -404,7 +384,7 @@
           </mc:Choice>
           <mc:Fallback>
             <w:pict>
-              <v:line w14:anchorId="3D2F04D7" id="Straight Connector 2" o:spid="_x0000_s1026" style="position:absolute;flip:x;z-index:251659264;visibility:visible;mso-wrap-style:square;mso-width-percent:0;mso-height-percent:0;mso-wrap-distance-left:9pt;mso-wrap-distance-top:0;mso-wrap-distance-right:9pt;mso-wrap-distance-bottom:0;mso-position-horizontal:absolute;mso-position-horizontal-relative:page;mso-position-vertical:absolute;mso-position-vertical-relative:text;mso-width-percent:0;mso-height-percent:0;mso-width-relative:margin;mso-height-relative:margin" from="309.8pt,56pt" to="309.8pt,254pt" o:gfxdata="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" strokecolor="black [3213]" strokeweight="2.25pt">
+              <v:line w14:anchorId="22F47F61" id="Straight Connector 2" o:spid="_x0000_s1026" style="position:absolute;flip:x;z-index:251659264;visibility:visible;mso-wrap-style:square;mso-width-percent:0;mso-height-percent:0;mso-wrap-distance-left:9pt;mso-wrap-distance-top:0;mso-wrap-distance-right:9pt;mso-wrap-distance-bottom:0;mso-position-horizontal:absolute;mso-position-horizontal-relative:page;mso-position-vertical:absolute;mso-position-vertical-relative:text;mso-width-percent:0;mso-height-percent:0;mso-width-relative:margin;mso-height-relative:margin" from="309.8pt,56pt" to="309.8pt,254pt" o:gfxdata="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" strokecolor="black [3213]" strokeweight="2.25pt">
                 <v:stroke joinstyle="miter"/>
                 <w10:wrap anchorx="page"/>
               </v:line>
@@ -787,7 +767,7 @@
           </mc:Choice>
           <mc:Fallback>
             <w:pict>
-              <v:rect w14:anchorId="44F8625D" id="Rectangle 3" o:spid="_x0000_s1026" style="position:absolute;margin-left:300.3pt;margin-top:24.65pt;width:204pt;height:51pt;z-index:251664384;visibility:visible;mso-wrap-style:square;mso-height-percent:0;mso-wrap-distance-left:9pt;mso-wrap-distance-top:0;mso-wrap-distance-right:9pt;mso-wrap-distance-bottom:0;mso-position-horizontal:absolute;mso-position-horizontal-relative:text;mso-position-vertical:absolute;mso-position-vertical-relative:text;mso-height-percent:0;mso-height-relative:margin;v-text-anchor:middle" o:gfxdata="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" filled="f" strokecolor="black [3213]" strokeweight="1.5pt"/>
+              <v:rect w14:anchorId="74A94863" id="Rectangle 3" o:spid="_x0000_s1026" style="position:absolute;margin-left:300.3pt;margin-top:24.65pt;width:204pt;height:51pt;z-index:251664384;visibility:visible;mso-wrap-style:square;mso-height-percent:0;mso-wrap-distance-left:9pt;mso-wrap-distance-top:0;mso-wrap-distance-right:9pt;mso-wrap-distance-bottom:0;mso-position-horizontal:absolute;mso-position-horizontal-relative:text;mso-position-vertical:absolute;mso-position-vertical-relative:text;mso-height-percent:0;mso-height-relative:margin;v-text-anchor:middle" o:gfxdata="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" filled="f" strokecolor="black [3213]" strokeweight="1.5pt"/>
             </w:pict>
           </mc:Fallback>
         </mc:AlternateContent>
@@ -836,6 +816,8 @@
         <w:jc w:val="center"/>
         <w:rPr>
           <w:rFonts w:ascii="Bell MT" w:hAnsi="Bell MT" w:cstheme="majorHAnsi"/>
+          <w:b/>
+          <w:bCs/>
           <w:sz w:val="36"/>
           <w:szCs w:val="36"/>
         </w:rPr>
@@ -843,6 +825,8 @@
       <w:r>
         <w:rPr>
           <w:rFonts w:ascii="Bell MT" w:hAnsi="Bell MT" w:cstheme="majorHAnsi"/>
+          <w:b/>
+          <w:bCs/>
           <w:sz w:val="36"/>
           <w:szCs w:val="36"/>
         </w:rPr>
@@ -888,25 +872,29 @@
     </w:p>
     <w:p>
       <w:pPr>
-        <w:shd w:val="clear" w:color="auto" w:fill="BFBFBF" w:themeFill="background1" w:themeFillShade="BF"/>
+        <w:shd w:val="clear" w:color="auto" w:fill="FFFFFF" w:themeFill="background1"/>
         <w:jc w:val="center"/>
+        <w:rPr>
+          <w:rFonts w:ascii="Bell MT" w:hAnsi="Bell MT" w:cstheme="majorHAnsi"/>
+          <w:b/>
+          <w:bCs/>
+          <w:sz w:val="36"/>
+          <w:szCs w:val="36"/>
+        </w:rPr>
+      </w:pPr>
+      <w:r>
         <w:rPr>
           <w:rFonts w:ascii="Bell MT" w:hAnsi="Bell MT" w:cstheme="majorHAnsi"/>
           <w:sz w:val="36"/>
           <w:szCs w:val="36"/>
         </w:rPr>
-      </w:pPr>
+        <w:br w:type="page"/>
+      </w:r>
       <w:r>
         <w:rPr>
           <w:rFonts w:ascii="Bell MT" w:hAnsi="Bell MT" w:cstheme="majorHAnsi"/>
-          <w:sz w:val="36"/>
-          <w:szCs w:val="36"/>
-        </w:rPr>
-        <w:br w:type="page"/>
-      </w:r>
-      <w:r>
-        <w:rPr>
-          <w:rFonts w:ascii="Bell MT" w:hAnsi="Bell MT" w:cstheme="majorHAnsi"/>
+          <w:b/>
+          <w:bCs/>
           <w:sz w:val="36"/>
           <w:szCs w:val="36"/>
         </w:rPr>
@@ -953,17 +941,40 @@
       <w:r>
         <w:rPr>
           <w:rFonts w:ascii="Bell MT" w:hAnsi="Bell MT" w:cstheme="majorHAnsi"/>
+          <w:b/>
+          <w:bCs/>
           <w:sz w:val="28"/>
           <w:szCs w:val="28"/>
           <w:u w:val="single"/>
         </w:rPr>
-        <w:t>Objective:</w:t>
-      </w:r>
-    </w:p>
-    <w:p>
-      <w:pPr>
-        <w:pStyle w:val="ListParagraph"/>
-        <w:ind w:left="990"/>
+        <w:t>Objective</w:t>
+      </w:r>
+    </w:p>
+    <w:p>
+      <w:pPr>
+        <w:pStyle w:val="ListParagraph"/>
+        <w:rPr>
+          <w:rFonts w:ascii="Bell MT" w:hAnsi="Bell MT" w:cstheme="majorHAnsi"/>
+          <w:sz w:val="24"/>
+          <w:szCs w:val="24"/>
+        </w:rPr>
+      </w:pPr>
+      <w:r>
+        <w:rPr>
+          <w:rFonts w:ascii="Bell MT" w:hAnsi="Bell MT" w:cstheme="majorHAnsi"/>
+          <w:sz w:val="24"/>
+          <w:szCs w:val="24"/>
+        </w:rPr>
+        <w:t>The objective of this program is to write a code that displays the message "Hello, World!" on the console.</w:t>
+      </w:r>
+    </w:p>
+    <w:p>
+      <w:pPr>
+        <w:pStyle w:val="ListParagraph"/>
+        <w:numPr>
+          <w:ilvl w:val="0"/>
+          <w:numId w:val="4"/>
+        </w:numPr>
         <w:rPr>
           <w:rFonts w:ascii="Bell MT" w:hAnsi="Bell MT" w:cstheme="majorHAnsi"/>
           <w:sz w:val="28"/>
@@ -974,21 +985,89 @@
       <w:r>
         <w:rPr>
           <w:rFonts w:ascii="Bell MT" w:hAnsi="Bell MT" w:cstheme="majorHAnsi"/>
-          <w:sz w:val="24"/>
-          <w:szCs w:val="24"/>
-        </w:rPr>
-        <w:t>To display hello world in window terminal.</w:t>
-      </w:r>
-    </w:p>
-    <w:p>
-      <w:pPr>
-        <w:pStyle w:val="ListParagraph"/>
+          <w:b/>
+          <w:bCs/>
+          <w:sz w:val="28"/>
+          <w:szCs w:val="28"/>
+          <w:u w:val="single"/>
+        </w:rPr>
+        <w:t>Algorithm</w:t>
+      </w:r>
+    </w:p>
+    <w:p>
+      <w:pPr>
+        <w:pStyle w:val="ListParagraph"/>
+        <w:numPr>
+          <w:ilvl w:val="0"/>
+          <w:numId w:val="3"/>
+        </w:numPr>
         <w:rPr>
           <w:rFonts w:ascii="Bell MT" w:hAnsi="Bell MT" w:cstheme="majorHAnsi"/>
-          <w:sz w:val="24"/>
-          <w:szCs w:val="24"/>
-        </w:rPr>
-      </w:pPr>
+          <w:sz w:val="28"/>
+          <w:szCs w:val="28"/>
+          <w:u w:val="single"/>
+        </w:rPr>
+      </w:pPr>
+      <w:r>
+        <w:rPr>
+          <w:rFonts w:ascii="Bell MT" w:hAnsi="Bell MT" w:cstheme="majorHAnsi"/>
+          <w:sz w:val="24"/>
+          <w:szCs w:val="24"/>
+        </w:rPr>
+        <w:t>Start</w:t>
+      </w:r>
+    </w:p>
+    <w:p>
+      <w:pPr>
+        <w:pStyle w:val="ListParagraph"/>
+        <w:numPr>
+          <w:ilvl w:val="0"/>
+          <w:numId w:val="3"/>
+        </w:numPr>
+        <w:rPr>
+          <w:rFonts w:ascii="Bell MT" w:hAnsi="Bell MT" w:cstheme="majorHAnsi"/>
+          <w:sz w:val="24"/>
+          <w:szCs w:val="24"/>
+        </w:rPr>
+      </w:pPr>
+      <w:r>
+        <w:rPr>
+          <w:rFonts w:ascii="Bell MT" w:hAnsi="Bell MT" w:cstheme="majorHAnsi"/>
+          <w:sz w:val="24"/>
+          <w:szCs w:val="24"/>
+        </w:rPr>
+        <w:t xml:space="preserve">Display </w:t>
+      </w:r>
+      <w:r>
+        <w:rPr>
+          <w:rFonts w:ascii="Bell MT" w:hAnsi="Bell MT" w:cstheme="majorHAnsi"/>
+          <w:sz w:val="24"/>
+          <w:szCs w:val="24"/>
+        </w:rPr>
+        <w:t xml:space="preserve">"Hello, World!" </w:t>
+      </w:r>
+    </w:p>
+    <w:p>
+      <w:pPr>
+        <w:pStyle w:val="ListParagraph"/>
+        <w:numPr>
+          <w:ilvl w:val="0"/>
+          <w:numId w:val="3"/>
+        </w:numPr>
+        <w:rPr>
+          <w:rFonts w:ascii="Bell MT" w:hAnsi="Bell MT" w:cstheme="majorHAnsi"/>
+          <w:sz w:val="24"/>
+          <w:szCs w:val="24"/>
+        </w:rPr>
+      </w:pPr>
+      <w:r>
+        <w:rPr>
+          <w:rFonts w:ascii="Bell MT" w:hAnsi="Bell MT" w:cstheme="majorHAnsi"/>
+          <w:sz w:val="24"/>
+          <w:szCs w:val="24"/>
+        </w:rPr>
+        <w:t>Stop</w:t>
+      </w:r>
     </w:p>
     <w:p>
       <w:pPr>
@@ -1001,106 +1080,17 @@
           <w:rFonts w:ascii="Bell MT" w:hAnsi="Bell MT" w:cstheme="majorHAnsi"/>
           <w:sz w:val="28"/>
           <w:szCs w:val="28"/>
-          <w:u w:val="single"/>
         </w:rPr>
       </w:pPr>
       <w:r>
         <w:rPr>
           <w:rFonts w:ascii="Bell MT" w:hAnsi="Bell MT" w:cstheme="majorHAnsi"/>
+          <w:b/>
+          <w:bCs/>
           <w:sz w:val="28"/>
           <w:szCs w:val="28"/>
-          <w:u w:val="single"/>
-        </w:rPr>
-        <w:t>Algorithm:</w:t>
-      </w:r>
-    </w:p>
-    <w:p>
-      <w:pPr>
-        <w:pStyle w:val="ListParagraph"/>
-        <w:numPr>
-          <w:ilvl w:val="0"/>
-          <w:numId w:val="3"/>
-        </w:numPr>
-        <w:rPr>
-          <w:rFonts w:ascii="Bell MT" w:hAnsi="Bell MT" w:cstheme="majorHAnsi"/>
-          <w:sz w:val="28"/>
-          <w:szCs w:val="28"/>
-          <w:u w:val="single"/>
-        </w:rPr>
-      </w:pPr>
-      <w:r>
-        <w:rPr>
-          <w:rFonts w:ascii="Bell MT" w:hAnsi="Bell MT" w:cstheme="majorHAnsi"/>
-          <w:sz w:val="24"/>
-          <w:szCs w:val="24"/>
-        </w:rPr>
-        <w:t>Start</w:t>
-      </w:r>
-    </w:p>
-    <w:p>
-      <w:pPr>
-        <w:pStyle w:val="ListParagraph"/>
-        <w:numPr>
-          <w:ilvl w:val="0"/>
-          <w:numId w:val="3"/>
-        </w:numPr>
-        <w:rPr>
-          <w:rFonts w:ascii="Bell MT" w:hAnsi="Bell MT" w:cstheme="majorHAnsi"/>
-          <w:sz w:val="24"/>
-          <w:szCs w:val="24"/>
-        </w:rPr>
-      </w:pPr>
-      <w:r>
-        <w:rPr>
-          <w:rFonts w:ascii="Bell MT" w:hAnsi="Bell MT" w:cstheme="majorHAnsi"/>
-          <w:sz w:val="24"/>
-          <w:szCs w:val="24"/>
-        </w:rPr>
-        <w:t>Display hello world</w:t>
-      </w:r>
-    </w:p>
-    <w:p>
-      <w:pPr>
-        <w:pStyle w:val="ListParagraph"/>
-        <w:numPr>
-          <w:ilvl w:val="0"/>
-          <w:numId w:val="3"/>
-        </w:numPr>
-        <w:rPr>
-          <w:rFonts w:ascii="Bell MT" w:hAnsi="Bell MT" w:cstheme="majorHAnsi"/>
-          <w:sz w:val="24"/>
-          <w:szCs w:val="24"/>
-        </w:rPr>
-      </w:pPr>
-      <w:r>
-        <w:rPr>
-          <w:rFonts w:ascii="Bell MT" w:hAnsi="Bell MT" w:cstheme="majorHAnsi"/>
-          <w:sz w:val="24"/>
-          <w:szCs w:val="24"/>
-        </w:rPr>
-        <w:t>Stop</w:t>
-      </w:r>
-    </w:p>
-    <w:p>
-      <w:pPr>
-        <w:pStyle w:val="ListParagraph"/>
-        <w:numPr>
-          <w:ilvl w:val="0"/>
-          <w:numId w:val="4"/>
-        </w:numPr>
-        <w:rPr>
-          <w:rFonts w:ascii="Bell MT" w:hAnsi="Bell MT" w:cstheme="majorHAnsi"/>
-          <w:sz w:val="28"/>
-          <w:szCs w:val="28"/>
-        </w:rPr>
-      </w:pPr>
-      <w:r>
-        <w:rPr>
-          <w:rFonts w:ascii="Bell MT" w:hAnsi="Bell MT" w:cstheme="majorHAnsi"/>
-          <w:sz w:val="28"/>
-          <w:szCs w:val="28"/>
-        </w:rPr>
-        <w:t>Flowchart:</w:t>
+        </w:rPr>
+        <w:t>Flowchart</w:t>
       </w:r>
     </w:p>
     <w:p>
@@ -1177,10 +1167,12 @@
       <w:r>
         <w:rPr>
           <w:rFonts w:ascii="Bell MT" w:hAnsi="Bell MT" w:cstheme="majorHAnsi"/>
+          <w:b/>
+          <w:bCs/>
           <w:sz w:val="28"/>
           <w:szCs w:val="28"/>
         </w:rPr>
-        <w:t xml:space="preserve">Code: </w:t>
+        <w:t>Code</w:t>
       </w:r>
     </w:p>
     <w:p>
@@ -1212,34 +1204,18 @@
           <w:tab w:val="left" w:pos="14656"/>
         </w:tabs>
         <w:spacing w:before="0" w:beforeAutospacing="0" w:after="0" w:afterAutospacing="0"/>
-        <w:divId w:val="1570388219"/>
-        <w:rPr>
-          <w:rFonts w:ascii="Cascadia" w:hAnsi="Cascadia" w:cs="Courier New"/>
-          <w:color w:val="000000" w:themeColor="text1"/>
-        </w:rPr>
-      </w:pPr>
-      <w:r>
-        <w:rPr>
-          <w:rFonts w:ascii="Cascadia" w:hAnsi="Cascadia" w:cs="Courier New"/>
-          <w:color w:val="000000" w:themeColor="text1"/>
-        </w:rPr>
-        <w:t>#include &lt;</w:t>
-      </w:r>
-      <w:proofErr w:type="spellStart"/>
-      <w:r>
-        <w:rPr>
-          <w:rFonts w:ascii="Cascadia" w:hAnsi="Cascadia" w:cs="Courier New"/>
-          <w:color w:val="000000" w:themeColor="text1"/>
-        </w:rPr>
-        <w:t>stdio.h</w:t>
-      </w:r>
-      <w:proofErr w:type="spellEnd"/>
-      <w:r>
-        <w:rPr>
-          <w:rFonts w:ascii="Cascadia" w:hAnsi="Cascadia" w:cs="Courier New"/>
-          <w:color w:val="000000" w:themeColor="text1"/>
-        </w:rPr>
-        <w:t>&gt;</w:t>
+        <w:divId w:val="2010592951"/>
+        <w:rPr>
+          <w:rFonts w:ascii="Cascadia" w:hAnsi="Cascadia" w:cs="Courier New"/>
+          <w:color w:val="000000" w:themeColor="text1"/>
+        </w:rPr>
+      </w:pPr>
+      <w:r>
+        <w:rPr>
+          <w:rFonts w:ascii="Cascadia" w:hAnsi="Cascadia" w:cs="Courier New"/>
+          <w:color w:val="000000" w:themeColor="text1"/>
+        </w:rPr>
+        <w:t>#include &lt;stdio.h&gt;</w:t>
       </w:r>
     </w:p>
     <w:p>
@@ -1271,18 +1247,18 @@
           <w:tab w:val="left" w:pos="14656"/>
         </w:tabs>
         <w:spacing w:before="0" w:beforeAutospacing="0" w:after="0" w:afterAutospacing="0"/>
-        <w:divId w:val="1570388219"/>
-        <w:rPr>
-          <w:rFonts w:ascii="Cascadia" w:hAnsi="Cascadia" w:cs="Courier New"/>
-          <w:color w:val="000000" w:themeColor="text1"/>
-        </w:rPr>
-      </w:pPr>
-      <w:r>
-        <w:rPr>
-          <w:rFonts w:ascii="Cascadia" w:hAnsi="Cascadia" w:cs="Courier New"/>
-          <w:color w:val="000000" w:themeColor="text1"/>
-        </w:rPr>
-        <w:t xml:space="preserve">    </w:t>
+        <w:divId w:val="2010592951"/>
+        <w:rPr>
+          <w:rFonts w:ascii="Cascadia" w:hAnsi="Cascadia" w:cs="Courier New"/>
+          <w:color w:val="000000" w:themeColor="text1"/>
+        </w:rPr>
+      </w:pPr>
+      <w:r>
+        <w:rPr>
+          <w:rFonts w:ascii="Cascadia" w:hAnsi="Cascadia" w:cs="Courier New"/>
+          <w:color w:val="000000" w:themeColor="text1"/>
+        </w:rPr>
+        <w:t> </w:t>
       </w:r>
     </w:p>
     <w:p>
@@ -1314,26 +1290,18 @@
           <w:tab w:val="left" w:pos="14656"/>
         </w:tabs>
         <w:spacing w:before="0" w:beforeAutospacing="0" w:after="0" w:afterAutospacing="0"/>
-        <w:divId w:val="1570388219"/>
-        <w:rPr>
-          <w:rFonts w:ascii="Cascadia" w:hAnsi="Cascadia" w:cs="Courier New"/>
-          <w:color w:val="000000" w:themeColor="text1"/>
-        </w:rPr>
-      </w:pPr>
-      <w:r>
-        <w:rPr>
-          <w:rFonts w:ascii="Cascadia" w:hAnsi="Cascadia" w:cs="Courier New"/>
-          <w:color w:val="000000" w:themeColor="text1"/>
-        </w:rPr>
-        <w:t xml:space="preserve">int </w:t>
-      </w:r>
-      <w:proofErr w:type="gramStart"/>
-      <w:r>
-        <w:rPr>
-          <w:rFonts w:ascii="Cascadia" w:hAnsi="Cascadia" w:cs="Courier New"/>
-          <w:color w:val="000000" w:themeColor="text1"/>
-        </w:rPr>
-        <w:t>main(</w:t>
+        <w:divId w:val="2010592951"/>
+        <w:rPr>
+          <w:rFonts w:ascii="Cascadia" w:hAnsi="Cascadia" w:cs="Courier New"/>
+          <w:color w:val="000000" w:themeColor="text1"/>
+        </w:rPr>
+      </w:pPr>
+      <w:r>
+        <w:rPr>
+          <w:rFonts w:ascii="Cascadia" w:hAnsi="Cascadia" w:cs="Courier New"/>
+          <w:color w:val="000000" w:themeColor="text1"/>
+        </w:rPr>
+        <w:t>int main(</w:t>
       </w:r>
       <w:r>
         <w:rPr>
@@ -1347,9 +1315,8 @@
           <w:rFonts w:ascii="Cascadia" w:hAnsi="Cascadia" w:cs="Courier New"/>
           <w:color w:val="000000" w:themeColor="text1"/>
         </w:rPr>
-        <w:t>)</w:t>
-      </w:r>
-      <w:proofErr w:type="gramEnd"/>
+        <w:t>) {</w:t>
+      </w:r>
     </w:p>
     <w:p>
       <w:pPr>
@@ -1380,18 +1347,18 @@
           <w:tab w:val="left" w:pos="14656"/>
         </w:tabs>
         <w:spacing w:before="0" w:beforeAutospacing="0" w:after="0" w:afterAutospacing="0"/>
-        <w:divId w:val="1570388219"/>
-        <w:rPr>
-          <w:rFonts w:ascii="Cascadia" w:hAnsi="Cascadia" w:cs="Courier New"/>
-          <w:color w:val="000000" w:themeColor="text1"/>
-        </w:rPr>
-      </w:pPr>
-      <w:r>
-        <w:rPr>
-          <w:rFonts w:ascii="Cascadia" w:hAnsi="Cascadia" w:cs="Courier New"/>
-          <w:color w:val="000000" w:themeColor="text1"/>
-        </w:rPr>
-        <w:t>{</w:t>
+        <w:divId w:val="2010592951"/>
+        <w:rPr>
+          <w:rFonts w:ascii="Cascadia" w:hAnsi="Cascadia" w:cs="Courier New"/>
+          <w:color w:val="000000" w:themeColor="text1"/>
+        </w:rPr>
+      </w:pPr>
+      <w:r>
+        <w:rPr>
+          <w:rFonts w:ascii="Cascadia" w:hAnsi="Cascadia" w:cs="Courier New"/>
+          <w:color w:val="000000" w:themeColor="text1"/>
+        </w:rPr>
+        <w:t xml:space="preserve">    printf("Hello, World!\n");</w:t>
       </w:r>
     </w:p>
     <w:p>
@@ -1423,43 +1390,18 @@
           <w:tab w:val="left" w:pos="14656"/>
         </w:tabs>
         <w:spacing w:before="0" w:beforeAutospacing="0" w:after="0" w:afterAutospacing="0"/>
-        <w:divId w:val="1570388219"/>
-        <w:rPr>
-          <w:rFonts w:ascii="Cascadia" w:hAnsi="Cascadia" w:cs="Courier New"/>
-          <w:color w:val="000000" w:themeColor="text1"/>
-        </w:rPr>
-      </w:pPr>
-      <w:r>
-        <w:rPr>
-          <w:rFonts w:ascii="Cascadia" w:hAnsi="Cascadia" w:cs="Courier New"/>
-          <w:color w:val="000000" w:themeColor="text1"/>
-        </w:rPr>
-        <w:t xml:space="preserve">    </w:t>
-      </w:r>
-      <w:proofErr w:type="spellStart"/>
-      <w:proofErr w:type="gramStart"/>
-      <w:r>
-        <w:rPr>
-          <w:rFonts w:ascii="Cascadia" w:hAnsi="Cascadia" w:cs="Courier New"/>
-          <w:color w:val="000000" w:themeColor="text1"/>
-        </w:rPr>
-        <w:t>printf</w:t>
-      </w:r>
-      <w:proofErr w:type="spellEnd"/>
-      <w:r>
-        <w:rPr>
-          <w:rFonts w:ascii="Cascadia" w:hAnsi="Cascadia" w:cs="Courier New"/>
-          <w:color w:val="000000" w:themeColor="text1"/>
-        </w:rPr>
-        <w:t>(</w:t>
-      </w:r>
-      <w:proofErr w:type="gramEnd"/>
-      <w:r>
-        <w:rPr>
-          <w:rFonts w:ascii="Cascadia" w:hAnsi="Cascadia" w:cs="Courier New"/>
-          <w:color w:val="000000" w:themeColor="text1"/>
-        </w:rPr>
-        <w:t>"hello world");</w:t>
+        <w:divId w:val="2010592951"/>
+        <w:rPr>
+          <w:rFonts w:ascii="Cascadia" w:hAnsi="Cascadia" w:cs="Courier New"/>
+          <w:color w:val="000000" w:themeColor="text1"/>
+        </w:rPr>
+      </w:pPr>
+      <w:r>
+        <w:rPr>
+          <w:rFonts w:ascii="Cascadia" w:hAnsi="Cascadia" w:cs="Courier New"/>
+          <w:color w:val="000000" w:themeColor="text1"/>
+        </w:rPr>
+        <w:t xml:space="preserve">    return 0;</w:t>
       </w:r>
     </w:p>
     <w:p>
@@ -1491,18 +1433,58 @@
           <w:tab w:val="left" w:pos="14656"/>
         </w:tabs>
         <w:spacing w:before="0" w:beforeAutospacing="0" w:after="0" w:afterAutospacing="0"/>
-        <w:divId w:val="1570388219"/>
-        <w:rPr>
-          <w:rFonts w:ascii="Cascadia" w:hAnsi="Cascadia" w:cs="Courier New"/>
-          <w:color w:val="000000" w:themeColor="text1"/>
-        </w:rPr>
-      </w:pPr>
-      <w:r>
-        <w:rPr>
-          <w:rFonts w:ascii="Cascadia" w:hAnsi="Cascadia" w:cs="Courier New"/>
-          <w:color w:val="000000" w:themeColor="text1"/>
-        </w:rPr>
-        <w:t xml:space="preserve">    return 0;</w:t>
+        <w:divId w:val="2010592951"/>
+        <w:rPr>
+          <w:rFonts w:ascii="Cascadia" w:hAnsi="Cascadia" w:cs="Courier New"/>
+          <w:color w:val="000000" w:themeColor="text1"/>
+        </w:rPr>
+      </w:pPr>
+      <w:r>
+        <w:rPr>
+          <w:rFonts w:ascii="Cascadia" w:hAnsi="Cascadia" w:cs="Courier New"/>
+          <w:color w:val="000000" w:themeColor="text1"/>
+        </w:rPr>
+        <w:t>}</w:t>
+      </w:r>
+    </w:p>
+    <w:p>
+      <w:pPr>
+        <w:pStyle w:val="ListParagraph"/>
+        <w:spacing w:line="240" w:lineRule="auto"/>
+        <w:ind w:left="990"/>
+        <w:rPr>
+          <w:rFonts w:ascii="Bell MT" w:hAnsi="Bell MT" w:cstheme="majorHAnsi"/>
+          <w:color w:val="000000" w:themeColor="text1"/>
+          <w:sz w:val="28"/>
+          <w:szCs w:val="28"/>
+        </w:rPr>
+      </w:pPr>
+    </w:p>
+    <w:p>
+      <w:pPr>
+        <w:pStyle w:val="ListParagraph"/>
+        <w:numPr>
+          <w:ilvl w:val="0"/>
+          <w:numId w:val="4"/>
+        </w:numPr>
+        <w:spacing w:line="240" w:lineRule="auto"/>
+        <w:rPr>
+          <w:rFonts w:ascii="Bell MT" w:hAnsi="Bell MT" w:cstheme="majorHAnsi"/>
+          <w:color w:val="000000" w:themeColor="text1"/>
+          <w:sz w:val="28"/>
+          <w:szCs w:val="28"/>
+        </w:rPr>
+      </w:pPr>
+      <w:r>
+        <w:rPr>
+          <w:rFonts w:ascii="Bell MT" w:hAnsi="Bell MT" w:cstheme="majorHAnsi"/>
+          <w:b/>
+          <w:bCs/>
+          <w:color w:val="000000" w:themeColor="text1"/>
+          <w:sz w:val="28"/>
+          <w:szCs w:val="28"/>
+        </w:rPr>
+        <w:t>Output</w:t>
       </w:r>
     </w:p>
     <w:p>
@@ -1534,27 +1516,29 @@
           <w:tab w:val="left" w:pos="14656"/>
         </w:tabs>
         <w:spacing w:before="0" w:beforeAutospacing="0" w:after="0" w:afterAutospacing="0"/>
-        <w:divId w:val="1570388219"/>
-        <w:rPr>
-          <w:rFonts w:ascii="Cascadia" w:hAnsi="Cascadia" w:cs="Courier New"/>
-          <w:color w:val="000000" w:themeColor="text1"/>
-        </w:rPr>
-      </w:pPr>
-      <w:r>
-        <w:rPr>
-          <w:rFonts w:ascii="Cascadia" w:hAnsi="Cascadia" w:cs="Courier New"/>
-          <w:color w:val="000000" w:themeColor="text1"/>
-        </w:rPr>
-        <w:t>}</w:t>
-      </w:r>
-    </w:p>
-    <w:p>
-      <w:pPr>
-        <w:spacing w:line="240" w:lineRule="auto"/>
-        <w:rPr>
-          <w:rFonts w:ascii="Bell MT" w:hAnsi="Bell MT" w:cstheme="majorHAnsi"/>
-          <w:sz w:val="24"/>
-          <w:szCs w:val="24"/>
+        <w:divId w:val="528952920"/>
+        <w:rPr>
+          <w:rFonts w:ascii="Cascadia" w:hAnsi="Cascadia" w:cs="Courier New"/>
+          <w:color w:val="000000" w:themeColor="text1"/>
+        </w:rPr>
+      </w:pPr>
+      <w:r>
+        <w:rPr>
+          <w:rFonts w:ascii="Cascadia" w:hAnsi="Cascadia" w:cs="Courier New"/>
+          <w:color w:val="000000" w:themeColor="text1"/>
+        </w:rPr>
+        <w:t>Hello, World!</w:t>
+      </w:r>
+    </w:p>
+    <w:p>
+      <w:pPr>
+        <w:ind w:left="630"/>
+        <w:rPr>
+          <w:rFonts w:ascii="Bell MT" w:hAnsi="Bell MT"/>
+          <w:b/>
+          <w:bCs/>
+          <w:sz w:val="28"/>
+          <w:szCs w:val="28"/>
         </w:rPr>
       </w:pPr>
     </w:p>
@@ -1565,84 +1549,98 @@
           <w:ilvl w:val="0"/>
           <w:numId w:val="4"/>
         </w:numPr>
-        <w:spacing w:line="240" w:lineRule="auto"/>
-        <w:rPr>
-          <w:rFonts w:ascii="Bell MT" w:hAnsi="Bell MT" w:cstheme="majorHAnsi"/>
+        <w:rPr>
+          <w:rFonts w:ascii="Bell MT" w:hAnsi="Bell MT"/>
           <w:sz w:val="28"/>
           <w:szCs w:val="28"/>
         </w:rPr>
       </w:pPr>
       <w:r>
         <w:rPr>
-          <w:rFonts w:ascii="Bell MT" w:hAnsi="Bell MT" w:cstheme="majorHAnsi"/>
+          <w:rFonts w:ascii="Bell MT" w:hAnsi="Bell MT"/>
+          <w:b/>
+          <w:bCs/>
           <w:sz w:val="28"/>
           <w:szCs w:val="28"/>
         </w:rPr>
-        <w:t>Output:</w:t>
-      </w:r>
-    </w:p>
-    <w:p>
-      <w:pPr>
-        <w:pStyle w:val="NormalWeb"/>
-        <w:pBdr>
-          <w:top w:val="single" w:sz="6" w:space="2" w:color="888888"/>
-          <w:left w:val="single" w:sz="6" w:space="2" w:color="888888"/>
-          <w:bottom w:val="single" w:sz="6" w:space="2" w:color="888888"/>
-          <w:right w:val="single" w:sz="6" w:space="2" w:color="888888"/>
-        </w:pBdr>
-        <w:shd w:val="clear" w:color="auto" w:fill="ECECEC"/>
-        <w:tabs>
-          <w:tab w:val="left" w:pos="916"/>
-          <w:tab w:val="left" w:pos="1832"/>
-          <w:tab w:val="left" w:pos="2748"/>
-          <w:tab w:val="left" w:pos="3664"/>
-          <w:tab w:val="left" w:pos="4580"/>
-          <w:tab w:val="left" w:pos="5496"/>
-          <w:tab w:val="left" w:pos="6412"/>
-          <w:tab w:val="left" w:pos="7328"/>
-          <w:tab w:val="left" w:pos="8244"/>
-          <w:tab w:val="left" w:pos="9160"/>
-          <w:tab w:val="left" w:pos="10076"/>
-          <w:tab w:val="left" w:pos="10992"/>
-          <w:tab w:val="left" w:pos="11908"/>
-          <w:tab w:val="left" w:pos="12824"/>
-          <w:tab w:val="left" w:pos="13740"/>
-          <w:tab w:val="left" w:pos="14656"/>
-        </w:tabs>
-        <w:spacing w:before="0" w:beforeAutospacing="0" w:after="0" w:afterAutospacing="0"/>
-        <w:divId w:val="808089734"/>
-        <w:rPr>
-          <w:rFonts w:ascii="Cascadia" w:hAnsi="Cascadia" w:cs="Courier New"/>
-          <w:color w:val="000000"/>
-        </w:rPr>
-      </w:pPr>
-      <w:r>
-        <w:rPr>
-          <w:rFonts w:ascii="Cascadia" w:hAnsi="Cascadia" w:cs="Courier New"/>
-          <w:color w:val="000000"/>
-        </w:rPr>
-        <w:t>hello world</w:t>
-      </w:r>
-      <w:r>
-        <w:rPr>
-          <w:rFonts w:ascii="Bell MT" w:hAnsi="Bell MT" w:cstheme="majorHAnsi"/>
-          <w:sz w:val="36"/>
-          <w:szCs w:val="36"/>
-        </w:rPr>
-        <w:tab/>
-      </w:r>
-    </w:p>
-    <w:p>
-      <w:pPr>
-        <w:rPr>
-          <w:rFonts w:ascii="Cascadia" w:eastAsiaTheme="minorEastAsia" w:hAnsi="Cascadia" w:cs="Courier New"/>
-          <w:color w:val="000000"/>
-          <w:kern w:val="0"/>
-          <w:sz w:val="24"/>
-          <w:szCs w:val="24"/>
-          <w14:ligatures w14:val="none"/>
-        </w:rPr>
-      </w:pPr>
+        <w:t>Discussion and Conclusio</w:t>
+      </w:r>
+      <w:r>
+        <w:rPr>
+          <w:rFonts w:ascii="Bell MT" w:hAnsi="Bell MT"/>
+          <w:b/>
+          <w:bCs/>
+          <w:sz w:val="28"/>
+          <w:szCs w:val="28"/>
+        </w:rPr>
+        <w:t>n</w:t>
+      </w:r>
+    </w:p>
+    <w:p>
+      <w:pPr>
+        <w:pStyle w:val="ListParagraph"/>
+        <w:ind w:left="990"/>
+        <w:rPr>
+          <w:rFonts w:ascii="Bell MT" w:hAnsi="Bell MT"/>
+          <w:sz w:val="28"/>
+          <w:szCs w:val="28"/>
+        </w:rPr>
+      </w:pPr>
+      <w:r>
+        <w:rPr>
+          <w:rFonts w:ascii="Bell MT" w:hAnsi="Bell MT"/>
+          <w:sz w:val="24"/>
+          <w:szCs w:val="24"/>
+        </w:rPr>
+        <w:t>This program displays the message "Hello, World!" on the console. The printf function is used to print the message. The \n is used to add a new line after the message.</w:t>
+      </w:r>
+      <w:r>
+        <w:rPr>
+          <w:rFonts w:ascii="Bell MT" w:hAnsi="Bell MT"/>
+          <w:sz w:val="24"/>
+          <w:szCs w:val="24"/>
+        </w:rPr>
+        <w:t xml:space="preserve"> </w:t>
+      </w:r>
+      <w:r>
+        <w:rPr>
+          <w:rFonts w:ascii="Bell MT" w:hAnsi="Bell MT"/>
+          <w:sz w:val="24"/>
+          <w:szCs w:val="24"/>
+        </w:rPr>
+        <w:t xml:space="preserve">The program was implemented using the VS Code IDE and compiled using gcc to generate an executable file. </w:t>
+      </w:r>
+      <w:r>
+        <w:rPr>
+          <w:rFonts w:ascii="Bell MT" w:hAnsi="Bell MT"/>
+          <w:sz w:val="24"/>
+          <w:szCs w:val="24"/>
+        </w:rPr>
+        <w:br w:type="page"/>
+      </w:r>
+    </w:p>
+    <w:p>
+      <w:pPr>
+        <w:pStyle w:val="ListParagraph"/>
+        <w:numPr>
+          <w:ilvl w:val="0"/>
+          <w:numId w:val="2"/>
+        </w:numPr>
+        <w:rPr>
+          <w:rFonts w:ascii="Bell MT" w:hAnsi="Bell MT"/>
+          <w:sz w:val="32"/>
+          <w:szCs w:val="32"/>
+        </w:rPr>
+      </w:pPr>
+      <w:r>
+        <w:rPr>
+          <w:rFonts w:ascii="Bell MT" w:hAnsi="Bell MT"/>
+          <w:sz w:val="32"/>
+          <w:szCs w:val="32"/>
+        </w:rPr>
+        <w:lastRenderedPageBreak/>
+        <w:t>WAP to display your name, roll number and address</w:t>
+      </w:r>
     </w:p>
     <w:p>
       <w:pPr>
@@ -1653,17 +1651,21 @@
         </w:numPr>
         <w:rPr>
           <w:rFonts w:ascii="Bell MT" w:hAnsi="Bell MT"/>
+          <w:b/>
+          <w:bCs/>
+          <w:sz w:val="32"/>
+          <w:szCs w:val="32"/>
+        </w:rPr>
+      </w:pPr>
+      <w:r>
+        <w:rPr>
+          <w:rFonts w:ascii="Bell MT" w:hAnsi="Bell MT"/>
+          <w:b/>
+          <w:bCs/>
           <w:sz w:val="28"/>
           <w:szCs w:val="28"/>
         </w:rPr>
-      </w:pPr>
-      <w:r>
-        <w:rPr>
-          <w:rFonts w:ascii="Bell MT" w:hAnsi="Bell MT"/>
-          <w:sz w:val="28"/>
-          <w:szCs w:val="28"/>
-        </w:rPr>
-        <w:t>Discussion and Conclusion:</w:t>
+        <w:t>Objective</w:t>
       </w:r>
     </w:p>
     <w:p>
@@ -1672,93 +1674,17 @@
         <w:ind w:left="990"/>
         <w:rPr>
           <w:rFonts w:ascii="Bell MT" w:hAnsi="Bell MT"/>
-          <w:sz w:val="28"/>
-          <w:szCs w:val="28"/>
-        </w:rPr>
-      </w:pPr>
-      <w:r>
-        <w:rPr>
-          <w:rFonts w:ascii="Bell MT" w:hAnsi="Bell MT"/>
-          <w:sz w:val="24"/>
-          <w:szCs w:val="24"/>
-        </w:rPr>
-        <w:t xml:space="preserve">A program that prints hello world was written by using built-in </w:t>
-      </w:r>
-      <w:proofErr w:type="spellStart"/>
-      <w:r>
-        <w:rPr>
-          <w:rFonts w:ascii="Bell MT" w:hAnsi="Bell MT"/>
-          <w:sz w:val="24"/>
-          <w:szCs w:val="24"/>
-        </w:rPr>
-        <w:t>printf</w:t>
-      </w:r>
-      <w:proofErr w:type="spellEnd"/>
-      <w:r>
-        <w:rPr>
-          <w:rFonts w:ascii="Bell MT" w:hAnsi="Bell MT"/>
-          <w:sz w:val="24"/>
-          <w:szCs w:val="24"/>
-        </w:rPr>
-        <w:t xml:space="preserve"> function. VS code was used as IDE to write the code and </w:t>
-      </w:r>
-      <w:proofErr w:type="spellStart"/>
-      <w:r>
-        <w:rPr>
-          <w:rFonts w:ascii="Bell MT" w:hAnsi="Bell MT"/>
-          <w:sz w:val="24"/>
-          <w:szCs w:val="24"/>
-        </w:rPr>
-        <w:t>gcc</w:t>
-      </w:r>
-      <w:proofErr w:type="spellEnd"/>
-      <w:r>
-        <w:rPr>
-          <w:rFonts w:ascii="Bell MT" w:hAnsi="Bell MT"/>
-          <w:sz w:val="24"/>
-          <w:szCs w:val="24"/>
-        </w:rPr>
-        <w:t xml:space="preserve"> was used to compile the code in exe file.</w:t>
-      </w:r>
-    </w:p>
-    <w:p>
-      <w:pPr>
-        <w:rPr>
-          <w:rFonts w:ascii="Bell MT" w:hAnsi="Bell MT"/>
-          <w:sz w:val="24"/>
-          <w:szCs w:val="24"/>
-        </w:rPr>
-      </w:pPr>
-      <w:r>
-        <w:rPr>
-          <w:rFonts w:ascii="Bell MT" w:hAnsi="Bell MT"/>
-          <w:sz w:val="24"/>
-          <w:szCs w:val="24"/>
-        </w:rPr>
-        <w:br w:type="page"/>
-      </w:r>
-    </w:p>
-    <w:p>
-      <w:pPr>
-        <w:pStyle w:val="ListParagraph"/>
-        <w:numPr>
-          <w:ilvl w:val="0"/>
-          <w:numId w:val="2"/>
-        </w:numPr>
-        <w:rPr>
-          <w:rFonts w:ascii="Bell MT" w:hAnsi="Bell MT"/>
-          <w:sz w:val="32"/>
-          <w:szCs w:val="32"/>
-        </w:rPr>
-      </w:pPr>
-      <w:r>
-        <w:rPr>
-          <w:rFonts w:ascii="Bell MT" w:hAnsi="Bell MT"/>
-          <w:sz w:val="32"/>
-          <w:szCs w:val="32"/>
-        </w:rPr>
-        <w:lastRenderedPageBreak/>
-        <w:t>WAP to display your name, roll number and address</w:t>
+          <w:sz w:val="24"/>
+          <w:szCs w:val="24"/>
+        </w:rPr>
+      </w:pPr>
+      <w:r>
+        <w:rPr>
+          <w:rFonts w:ascii="Bell MT" w:hAnsi="Bell MT"/>
+          <w:sz w:val="24"/>
+          <w:szCs w:val="24"/>
+        </w:rPr>
+        <w:t>The objective of this program is to write a code that displays your name, roll number, and address on the console.</w:t>
       </w:r>
     </w:p>
     <w:p>
@@ -1770,42 +1696,93 @@
         </w:numPr>
         <w:rPr>
           <w:rFonts w:ascii="Bell MT" w:hAnsi="Bell MT"/>
-          <w:sz w:val="32"/>
-          <w:szCs w:val="32"/>
-        </w:rPr>
-      </w:pPr>
-      <w:r>
-        <w:rPr>
-          <w:rFonts w:ascii="Bell MT" w:hAnsi="Bell MT"/>
+          <w:b/>
+          <w:bCs/>
           <w:sz w:val="28"/>
           <w:szCs w:val="28"/>
         </w:rPr>
-        <w:t>Objective</w:t>
-      </w:r>
-    </w:p>
-    <w:p>
-      <w:pPr>
-        <w:pStyle w:val="ListParagraph"/>
-        <w:ind w:left="990"/>
-        <w:rPr>
-          <w:rFonts w:ascii="Bell MT" w:hAnsi="Bell MT"/>
-          <w:sz w:val="24"/>
-          <w:szCs w:val="24"/>
-        </w:rPr>
-      </w:pPr>
-      <w:r>
-        <w:rPr>
-          <w:rFonts w:ascii="Bell MT" w:hAnsi="Bell MT"/>
-          <w:sz w:val="24"/>
-          <w:szCs w:val="24"/>
-        </w:rPr>
-        <w:t>To display my name, roll number and address in window terminal.</w:t>
-      </w:r>
-    </w:p>
-    <w:p>
-      <w:pPr>
-        <w:pStyle w:val="ListParagraph"/>
-        <w:ind w:left="990"/>
+      </w:pPr>
+      <w:r>
+        <w:rPr>
+          <w:rFonts w:ascii="Bell MT" w:hAnsi="Bell MT"/>
+          <w:b/>
+          <w:bCs/>
+          <w:sz w:val="28"/>
+          <w:szCs w:val="28"/>
+        </w:rPr>
+        <w:t>Algorithm</w:t>
+      </w:r>
+    </w:p>
+    <w:p>
+      <w:pPr>
+        <w:pStyle w:val="ListParagraph"/>
+        <w:numPr>
+          <w:ilvl w:val="0"/>
+          <w:numId w:val="5"/>
+        </w:numPr>
+        <w:rPr>
+          <w:rFonts w:ascii="Bell MT" w:hAnsi="Bell MT"/>
+          <w:sz w:val="24"/>
+          <w:szCs w:val="24"/>
+        </w:rPr>
+      </w:pPr>
+      <w:r>
+        <w:rPr>
+          <w:rFonts w:ascii="Bell MT" w:hAnsi="Bell MT"/>
+          <w:sz w:val="24"/>
+          <w:szCs w:val="24"/>
+        </w:rPr>
+        <w:t>Start</w:t>
+      </w:r>
+    </w:p>
+    <w:p>
+      <w:pPr>
+        <w:pStyle w:val="ListParagraph"/>
+        <w:numPr>
+          <w:ilvl w:val="0"/>
+          <w:numId w:val="5"/>
+        </w:numPr>
+        <w:rPr>
+          <w:rFonts w:ascii="Bell MT" w:hAnsi="Bell MT"/>
+          <w:sz w:val="24"/>
+          <w:szCs w:val="24"/>
+        </w:rPr>
+      </w:pPr>
+      <w:r>
+        <w:rPr>
+          <w:rFonts w:ascii="Bell MT" w:hAnsi="Bell MT"/>
+          <w:sz w:val="24"/>
+          <w:szCs w:val="24"/>
+        </w:rPr>
+        <w:t>Display name, roll number and address</w:t>
+      </w:r>
+    </w:p>
+    <w:p>
+      <w:pPr>
+        <w:pStyle w:val="ListParagraph"/>
+        <w:numPr>
+          <w:ilvl w:val="0"/>
+          <w:numId w:val="5"/>
+        </w:numPr>
+        <w:rPr>
+          <w:rFonts w:ascii="Bell MT" w:hAnsi="Bell MT"/>
+          <w:sz w:val="24"/>
+          <w:szCs w:val="24"/>
+        </w:rPr>
+      </w:pPr>
+      <w:r>
+        <w:rPr>
+          <w:rFonts w:ascii="Bell MT" w:hAnsi="Bell MT"/>
+          <w:sz w:val="24"/>
+          <w:szCs w:val="24"/>
+        </w:rPr>
+        <w:t>Stop</w:t>
+      </w:r>
+    </w:p>
+    <w:p>
+      <w:pPr>
+        <w:pStyle w:val="ListParagraph"/>
+        <w:ind w:left="1350"/>
         <w:rPr>
           <w:rFonts w:ascii="Bell MT" w:hAnsi="Bell MT"/>
           <w:sz w:val="24"/>
@@ -1822,116 +1799,19 @@
         </w:numPr>
         <w:rPr>
           <w:rFonts w:ascii="Bell MT" w:hAnsi="Bell MT"/>
+          <w:sz w:val="24"/>
+          <w:szCs w:val="24"/>
+        </w:rPr>
+      </w:pPr>
+      <w:r>
+        <w:rPr>
+          <w:rFonts w:ascii="Bell MT" w:hAnsi="Bell MT"/>
+          <w:b/>
+          <w:bCs/>
           <w:sz w:val="28"/>
           <w:szCs w:val="28"/>
         </w:rPr>
-      </w:pPr>
-      <w:r>
-        <w:rPr>
-          <w:rFonts w:ascii="Bell MT" w:hAnsi="Bell MT"/>
-          <w:sz w:val="28"/>
-          <w:szCs w:val="28"/>
-        </w:rPr>
-        <w:t>Algorithm</w:t>
-      </w:r>
-    </w:p>
-    <w:p>
-      <w:pPr>
-        <w:pStyle w:val="ListParagraph"/>
-        <w:numPr>
-          <w:ilvl w:val="0"/>
-          <w:numId w:val="5"/>
-        </w:numPr>
-        <w:rPr>
-          <w:rFonts w:ascii="Bell MT" w:hAnsi="Bell MT"/>
-          <w:sz w:val="24"/>
-          <w:szCs w:val="24"/>
-        </w:rPr>
-      </w:pPr>
-      <w:r>
-        <w:rPr>
-          <w:rFonts w:ascii="Bell MT" w:hAnsi="Bell MT"/>
-          <w:sz w:val="24"/>
-          <w:szCs w:val="24"/>
-        </w:rPr>
-        <w:t>Start</w:t>
-      </w:r>
-    </w:p>
-    <w:p>
-      <w:pPr>
-        <w:pStyle w:val="ListParagraph"/>
-        <w:numPr>
-          <w:ilvl w:val="0"/>
-          <w:numId w:val="5"/>
-        </w:numPr>
-        <w:rPr>
-          <w:rFonts w:ascii="Bell MT" w:hAnsi="Bell MT"/>
-          <w:sz w:val="24"/>
-          <w:szCs w:val="24"/>
-        </w:rPr>
-      </w:pPr>
-      <w:r>
-        <w:rPr>
-          <w:rFonts w:ascii="Bell MT" w:hAnsi="Bell MT"/>
-          <w:sz w:val="24"/>
-          <w:szCs w:val="24"/>
-        </w:rPr>
-        <w:t>Display name, roll number and address</w:t>
-      </w:r>
-    </w:p>
-    <w:p>
-      <w:pPr>
-        <w:pStyle w:val="ListParagraph"/>
-        <w:numPr>
-          <w:ilvl w:val="0"/>
-          <w:numId w:val="5"/>
-        </w:numPr>
-        <w:rPr>
-          <w:rFonts w:ascii="Bell MT" w:hAnsi="Bell MT"/>
-          <w:sz w:val="24"/>
-          <w:szCs w:val="24"/>
-        </w:rPr>
-      </w:pPr>
-      <w:r>
-        <w:rPr>
-          <w:rFonts w:ascii="Bell MT" w:hAnsi="Bell MT"/>
-          <w:sz w:val="24"/>
-          <w:szCs w:val="24"/>
-        </w:rPr>
-        <w:t>Stop</w:t>
-      </w:r>
-    </w:p>
-    <w:p>
-      <w:pPr>
-        <w:pStyle w:val="ListParagraph"/>
-        <w:ind w:left="1350"/>
-        <w:rPr>
-          <w:rFonts w:ascii="Bell MT" w:hAnsi="Bell MT"/>
-          <w:sz w:val="24"/>
-          <w:szCs w:val="24"/>
-        </w:rPr>
-      </w:pPr>
-    </w:p>
-    <w:p>
-      <w:pPr>
-        <w:pStyle w:val="ListParagraph"/>
-        <w:numPr>
-          <w:ilvl w:val="0"/>
-          <w:numId w:val="4"/>
-        </w:numPr>
-        <w:rPr>
-          <w:rFonts w:ascii="Bell MT" w:hAnsi="Bell MT"/>
-          <w:sz w:val="24"/>
-          <w:szCs w:val="24"/>
-        </w:rPr>
-      </w:pPr>
-      <w:r>
-        <w:rPr>
-          <w:rFonts w:ascii="Bell MT" w:hAnsi="Bell MT"/>
-          <w:sz w:val="28"/>
-          <w:szCs w:val="28"/>
-        </w:rPr>
-        <w:t>Flowchart:</w:t>
+        <w:t>Flowchart</w:t>
       </w:r>
     </w:p>
     <w:p>
@@ -2012,10 +1892,12 @@
       <w:r>
         <w:rPr>
           <w:rFonts w:ascii="Bell MT" w:hAnsi="Bell MT"/>
+          <w:b/>
+          <w:bCs/>
           <w:sz w:val="28"/>
           <w:szCs w:val="28"/>
         </w:rPr>
-        <w:t>Code:</w:t>
+        <w:t>Code</w:t>
       </w:r>
     </w:p>
     <w:p>
@@ -2058,23 +1940,7 @@
           <w:rFonts w:ascii="Cascadia" w:hAnsi="Cascadia" w:cs="Courier New"/>
           <w:color w:val="000000" w:themeColor="text1"/>
         </w:rPr>
-        <w:t>#include &lt;</w:t>
-      </w:r>
-      <w:proofErr w:type="spellStart"/>
-      <w:r>
-        <w:rPr>
-          <w:rFonts w:ascii="Cascadia" w:hAnsi="Cascadia" w:cs="Courier New"/>
-          <w:color w:val="000000" w:themeColor="text1"/>
-        </w:rPr>
-        <w:t>stdio.h</w:t>
-      </w:r>
-      <w:proofErr w:type="spellEnd"/>
-      <w:r>
-        <w:rPr>
-          <w:rFonts w:ascii="Cascadia" w:hAnsi="Cascadia" w:cs="Courier New"/>
-          <w:color w:val="000000" w:themeColor="text1"/>
-        </w:rPr>
-        <w:t>&gt;</w:t>
+        <w:t>#include &lt;stdio.h&gt;</w:t>
       </w:r>
     </w:p>
     <w:p>
@@ -2160,15 +2026,7 @@
           <w:rFonts w:ascii="Cascadia" w:hAnsi="Cascadia" w:cs="Courier New"/>
           <w:color w:val="000000" w:themeColor="text1"/>
         </w:rPr>
-        <w:t xml:space="preserve">int </w:t>
-      </w:r>
-      <w:proofErr w:type="gramStart"/>
-      <w:r>
-        <w:rPr>
-          <w:rFonts w:ascii="Cascadia" w:hAnsi="Cascadia" w:cs="Courier New"/>
-          <w:color w:val="000000" w:themeColor="text1"/>
-        </w:rPr>
-        <w:t>main(</w:t>
+        <w:t>int main(</w:t>
       </w:r>
       <w:r>
         <w:rPr>
@@ -2184,7 +2042,6 @@
         </w:rPr>
         <w:t>)</w:t>
       </w:r>
-      <w:proofErr w:type="gramEnd"/>
     </w:p>
     <w:p>
       <w:pPr>
@@ -2269,32 +2126,7 @@
           <w:rFonts w:ascii="Cascadia" w:hAnsi="Cascadia" w:cs="Courier New"/>
           <w:color w:val="000000" w:themeColor="text1"/>
         </w:rPr>
-        <w:t xml:space="preserve">    </w:t>
-      </w:r>
-      <w:proofErr w:type="spellStart"/>
-      <w:proofErr w:type="gramStart"/>
-      <w:r>
-        <w:rPr>
-          <w:rFonts w:ascii="Cascadia" w:hAnsi="Cascadia" w:cs="Courier New"/>
-          <w:color w:val="000000" w:themeColor="text1"/>
-        </w:rPr>
-        <w:t>printf</w:t>
-      </w:r>
-      <w:proofErr w:type="spellEnd"/>
-      <w:r>
-        <w:rPr>
-          <w:rFonts w:ascii="Cascadia" w:hAnsi="Cascadia" w:cs="Courier New"/>
-          <w:color w:val="000000" w:themeColor="text1"/>
-        </w:rPr>
-        <w:t>(</w:t>
-      </w:r>
-      <w:proofErr w:type="gramEnd"/>
-      <w:r>
-        <w:rPr>
-          <w:rFonts w:ascii="Cascadia" w:hAnsi="Cascadia" w:cs="Courier New"/>
-          <w:color w:val="000000" w:themeColor="text1"/>
-        </w:rPr>
-        <w:t>"Name: Tilak Thapa\n");</w:t>
+        <w:t>    printf("Name: Tilak Thapa\n");</w:t>
       </w:r>
     </w:p>
     <w:p>
@@ -2337,32 +2169,7 @@
           <w:rFonts w:ascii="Cascadia" w:hAnsi="Cascadia" w:cs="Courier New"/>
           <w:color w:val="000000" w:themeColor="text1"/>
         </w:rPr>
-        <w:t xml:space="preserve">    </w:t>
-      </w:r>
-      <w:proofErr w:type="spellStart"/>
-      <w:proofErr w:type="gramStart"/>
-      <w:r>
-        <w:rPr>
-          <w:rFonts w:ascii="Cascadia" w:hAnsi="Cascadia" w:cs="Courier New"/>
-          <w:color w:val="000000" w:themeColor="text1"/>
-        </w:rPr>
-        <w:t>printf</w:t>
-      </w:r>
-      <w:proofErr w:type="spellEnd"/>
-      <w:r>
-        <w:rPr>
-          <w:rFonts w:ascii="Cascadia" w:hAnsi="Cascadia" w:cs="Courier New"/>
-          <w:color w:val="000000" w:themeColor="text1"/>
-        </w:rPr>
-        <w:t>(</w:t>
-      </w:r>
-      <w:proofErr w:type="gramEnd"/>
-      <w:r>
-        <w:rPr>
-          <w:rFonts w:ascii="Cascadia" w:hAnsi="Cascadia" w:cs="Courier New"/>
-          <w:color w:val="000000" w:themeColor="text1"/>
-        </w:rPr>
-        <w:t>"Roll Number: PUR079BCT094\n");</w:t>
+        <w:t>    printf("Roll Number: PUR079BCT094\n");</w:t>
       </w:r>
     </w:p>
     <w:p>
@@ -2405,48 +2212,7 @@
           <w:rFonts w:ascii="Cascadia" w:hAnsi="Cascadia" w:cs="Courier New"/>
           <w:color w:val="000000" w:themeColor="text1"/>
         </w:rPr>
-        <w:t xml:space="preserve">    </w:t>
-      </w:r>
-      <w:proofErr w:type="spellStart"/>
-      <w:proofErr w:type="gramStart"/>
-      <w:r>
-        <w:rPr>
-          <w:rFonts w:ascii="Cascadia" w:hAnsi="Cascadia" w:cs="Courier New"/>
-          <w:color w:val="000000" w:themeColor="text1"/>
-        </w:rPr>
-        <w:t>printf</w:t>
-      </w:r>
-      <w:proofErr w:type="spellEnd"/>
-      <w:r>
-        <w:rPr>
-          <w:rFonts w:ascii="Cascadia" w:hAnsi="Cascadia" w:cs="Courier New"/>
-          <w:color w:val="000000" w:themeColor="text1"/>
-        </w:rPr>
-        <w:t>(</w:t>
-      </w:r>
-      <w:proofErr w:type="gramEnd"/>
-      <w:r>
-        <w:rPr>
-          <w:rFonts w:ascii="Cascadia" w:hAnsi="Cascadia" w:cs="Courier New"/>
-          <w:color w:val="000000" w:themeColor="text1"/>
-        </w:rPr>
-        <w:t xml:space="preserve">"Address: </w:t>
-      </w:r>
-      <w:proofErr w:type="spellStart"/>
-      <w:r>
-        <w:rPr>
-          <w:rFonts w:ascii="Cascadia" w:hAnsi="Cascadia" w:cs="Courier New"/>
-          <w:color w:val="000000" w:themeColor="text1"/>
-        </w:rPr>
-        <w:t>Tulsipur</w:t>
-      </w:r>
-      <w:proofErr w:type="spellEnd"/>
-      <w:r>
-        <w:rPr>
-          <w:rFonts w:ascii="Cascadia" w:hAnsi="Cascadia" w:cs="Courier New"/>
-          <w:color w:val="000000" w:themeColor="text1"/>
-        </w:rPr>
-        <w:t xml:space="preserve"> - 4,</w:t>
+        <w:t>    printf("Address: Tulsipur - 4,</w:t>
       </w:r>
       <w:r>
         <w:rPr>
@@ -2576,10 +2342,12 @@
       <w:r>
         <w:rPr>
           <w:rFonts w:ascii="Bell MT" w:hAnsi="Bell MT"/>
+          <w:b/>
+          <w:bCs/>
           <w:sz w:val="28"/>
           <w:szCs w:val="28"/>
         </w:rPr>
-        <w:t>Output:</w:t>
+        <w:t>Output</w:t>
       </w:r>
     </w:p>
     <w:p>
@@ -2708,23 +2476,7 @@
           <w:rFonts w:ascii="Cascadia" w:hAnsi="Cascadia" w:cs="Courier New"/>
           <w:color w:val="000000" w:themeColor="text1"/>
         </w:rPr>
-        <w:t xml:space="preserve">Address: </w:t>
-      </w:r>
-      <w:proofErr w:type="spellStart"/>
-      <w:r>
-        <w:rPr>
-          <w:rFonts w:ascii="Cascadia" w:hAnsi="Cascadia" w:cs="Courier New"/>
-          <w:color w:val="000000" w:themeColor="text1"/>
-        </w:rPr>
-        <w:t>Tulsipur</w:t>
-      </w:r>
-      <w:proofErr w:type="spellEnd"/>
-      <w:r>
-        <w:rPr>
-          <w:rFonts w:ascii="Cascadia" w:hAnsi="Cascadia" w:cs="Courier New"/>
-          <w:color w:val="000000" w:themeColor="text1"/>
-        </w:rPr>
-        <w:t xml:space="preserve"> - 4, Dang</w:t>
+        <w:t>Address: Tulsipur - 4, Dang</w:t>
       </w:r>
     </w:p>
     <w:p>
@@ -2747,6 +2499,8 @@
         </w:numPr>
         <w:rPr>
           <w:rFonts w:ascii="Bell MT" w:hAnsi="Bell MT"/>
+          <w:b/>
+          <w:bCs/>
           <w:sz w:val="28"/>
           <w:szCs w:val="28"/>
         </w:rPr>
@@ -2754,91 +2508,76 @@
       <w:r>
         <w:rPr>
           <w:rFonts w:ascii="Bell MT" w:hAnsi="Bell MT"/>
+          <w:b/>
+          <w:bCs/>
           <w:sz w:val="28"/>
           <w:szCs w:val="28"/>
         </w:rPr>
-        <w:t>Discussion and Conclusion:</w:t>
-      </w:r>
-    </w:p>
-    <w:p>
-      <w:pPr>
-        <w:pStyle w:val="ListParagraph"/>
-        <w:ind w:left="990"/>
-        <w:rPr>
-          <w:rFonts w:ascii="Bell MT" w:hAnsi="Bell MT"/>
+        <w:t>Discussion and Conclusio</w:t>
+      </w:r>
+      <w:r>
+        <w:rPr>
+          <w:rFonts w:ascii="Bell MT" w:hAnsi="Bell MT"/>
+          <w:b/>
+          <w:bCs/>
           <w:sz w:val="28"/>
           <w:szCs w:val="28"/>
         </w:rPr>
-      </w:pPr>
-      <w:r>
-        <w:rPr>
-          <w:rFonts w:ascii="Bell MT" w:hAnsi="Bell MT"/>
-          <w:sz w:val="24"/>
-          <w:szCs w:val="24"/>
-        </w:rPr>
-        <w:t xml:space="preserve">A program that prints </w:t>
-      </w:r>
-      <w:r>
-        <w:rPr>
-          <w:rFonts w:ascii="Bell MT" w:hAnsi="Bell MT"/>
-          <w:sz w:val="24"/>
-          <w:szCs w:val="24"/>
-        </w:rPr>
-        <w:t>my name, roll number and address</w:t>
-      </w:r>
-      <w:r>
-        <w:rPr>
-          <w:rFonts w:ascii="Bell MT" w:hAnsi="Bell MT"/>
-          <w:sz w:val="24"/>
-          <w:szCs w:val="24"/>
-        </w:rPr>
-        <w:t xml:space="preserve"> was written by using built-in </w:t>
-      </w:r>
-      <w:proofErr w:type="spellStart"/>
-      <w:r>
-        <w:rPr>
-          <w:rFonts w:ascii="Bell MT" w:hAnsi="Bell MT"/>
-          <w:sz w:val="24"/>
-          <w:szCs w:val="24"/>
-        </w:rPr>
-        <w:t>printf</w:t>
-      </w:r>
-      <w:proofErr w:type="spellEnd"/>
-      <w:r>
-        <w:rPr>
-          <w:rFonts w:ascii="Bell MT" w:hAnsi="Bell MT"/>
-          <w:sz w:val="24"/>
-          <w:szCs w:val="24"/>
-        </w:rPr>
-        <w:t xml:space="preserve"> function. VS code was used as IDE to write the code and </w:t>
-      </w:r>
-      <w:proofErr w:type="spellStart"/>
-      <w:r>
-        <w:rPr>
-          <w:rFonts w:ascii="Bell MT" w:hAnsi="Bell MT"/>
-          <w:sz w:val="24"/>
-          <w:szCs w:val="24"/>
-        </w:rPr>
-        <w:t>gcc</w:t>
-      </w:r>
-      <w:proofErr w:type="spellEnd"/>
-      <w:r>
-        <w:rPr>
-          <w:rFonts w:ascii="Bell MT" w:hAnsi="Bell MT"/>
-          <w:sz w:val="24"/>
-          <w:szCs w:val="24"/>
-        </w:rPr>
-        <w:t xml:space="preserve"> was used to compile the code in exe file.</w:t>
-      </w:r>
-    </w:p>
-    <w:p>
-      <w:pPr>
-        <w:rPr>
-          <w:rFonts w:ascii="Bell MT" w:hAnsi="Bell MT"/>
+        <w:t>n</w:t>
+      </w:r>
+    </w:p>
+    <w:p>
+      <w:pPr>
+        <w:pStyle w:val="ListParagraph"/>
+        <w:ind w:left="990"/>
+        <w:rPr>
+          <w:rFonts w:ascii="Bell MT" w:hAnsi="Bell MT"/>
+          <w:b/>
+          <w:bCs/>
           <w:sz w:val="28"/>
           <w:szCs w:val="28"/>
         </w:rPr>
       </w:pPr>
+      <w:r>
+        <w:rPr>
+          <w:rFonts w:ascii="Bell MT" w:hAnsi="Bell MT"/>
+          <w:sz w:val="24"/>
+          <w:szCs w:val="24"/>
+        </w:rPr>
+        <w:t xml:space="preserve">This program displays </w:t>
+      </w:r>
+      <w:r>
+        <w:rPr>
+          <w:rFonts w:ascii="Bell MT" w:hAnsi="Bell MT"/>
+          <w:sz w:val="24"/>
+          <w:szCs w:val="24"/>
+        </w:rPr>
+        <w:t>my</w:t>
+      </w:r>
+      <w:r>
+        <w:rPr>
+          <w:rFonts w:ascii="Bell MT" w:hAnsi="Bell MT"/>
+          <w:sz w:val="24"/>
+          <w:szCs w:val="24"/>
+        </w:rPr>
+        <w:t xml:space="preserve"> name, roll number, and address on the console. The printf function is used to print each piece of information. The newline character \n is used to add a new line after each line of output.</w:t>
+      </w:r>
+      <w:r>
+        <w:rPr>
+          <w:rFonts w:ascii="Bell MT" w:hAnsi="Bell MT"/>
+          <w:sz w:val="24"/>
+          <w:szCs w:val="24"/>
+        </w:rPr>
+        <w:t xml:space="preserve"> </w:t>
+      </w:r>
+      <w:r>
+        <w:rPr>
+          <w:rFonts w:ascii="Bell MT" w:hAnsi="Bell MT"/>
+          <w:sz w:val="24"/>
+          <w:szCs w:val="24"/>
+        </w:rPr>
+        <w:t xml:space="preserve">The program was implemented using the VS Code IDE and compiled using gcc to generate an executable file. </w:t>
+      </w:r>
       <w:r>
         <w:rPr>
           <w:rFonts w:ascii="Bell MT" w:hAnsi="Bell MT"/>
@@ -2880,6 +2619,8 @@
         </w:numPr>
         <w:rPr>
           <w:rFonts w:ascii="Bell MT" w:hAnsi="Bell MT"/>
+          <w:b/>
+          <w:bCs/>
           <w:sz w:val="28"/>
           <w:szCs w:val="28"/>
         </w:rPr>
@@ -2887,10 +2628,12 @@
       <w:r>
         <w:rPr>
           <w:rFonts w:ascii="Bell MT" w:hAnsi="Bell MT"/>
+          <w:b/>
+          <w:bCs/>
           <w:sz w:val="28"/>
           <w:szCs w:val="28"/>
         </w:rPr>
-        <w:t>Objective:</w:t>
+        <w:t>Objective</w:t>
       </w:r>
     </w:p>
     <w:p>
@@ -2939,10 +2682,12 @@
       <w:r>
         <w:rPr>
           <w:rFonts w:ascii="Bell MT" w:hAnsi="Bell MT"/>
+          <w:b/>
+          <w:bCs/>
           <w:sz w:val="28"/>
           <w:szCs w:val="28"/>
         </w:rPr>
-        <w:t>Algorithm:</w:t>
+        <w:t>Algorithm</w:t>
       </w:r>
     </w:p>
     <w:p>
@@ -2964,7 +2709,15 @@
           <w:sz w:val="24"/>
           <w:szCs w:val="24"/>
         </w:rPr>
-        <w:t>Start.</w:t>
+        <w:t>Start</w:t>
+      </w:r>
+      <w:r>
+        <w:rPr>
+          <w:rFonts w:ascii="Bell MT" w:hAnsi="Bell MT"/>
+          <w:sz w:val="24"/>
+          <w:szCs w:val="24"/>
+        </w:rPr>
+        <w:t>.</w:t>
       </w:r>
     </w:p>
     <w:p>
@@ -3090,10 +2843,12 @@
       <w:r>
         <w:rPr>
           <w:rFonts w:ascii="Bell MT" w:hAnsi="Bell MT"/>
+          <w:b/>
+          <w:bCs/>
           <w:sz w:val="28"/>
           <w:szCs w:val="28"/>
         </w:rPr>
-        <w:t>Flowchart:</w:t>
+        <w:t>Flowchart</w:t>
       </w:r>
     </w:p>
     <w:p>
@@ -3174,10 +2929,12 @@
       <w:r>
         <w:rPr>
           <w:rFonts w:ascii="Bell MT" w:hAnsi="Bell MT"/>
+          <w:b/>
+          <w:bCs/>
           <w:sz w:val="28"/>
           <w:szCs w:val="28"/>
         </w:rPr>
-        <w:t>Code:</w:t>
+        <w:t>Code</w:t>
       </w:r>
     </w:p>
     <w:p>
@@ -3220,23 +2977,7 @@
           <w:rFonts w:ascii="Cascadia" w:hAnsi="Cascadia" w:cs="Courier New"/>
           <w:color w:val="000000" w:themeColor="text1"/>
         </w:rPr>
-        <w:t>#include &lt;</w:t>
-      </w:r>
-      <w:proofErr w:type="spellStart"/>
-      <w:r>
-        <w:rPr>
-          <w:rFonts w:ascii="Cascadia" w:hAnsi="Cascadia" w:cs="Courier New"/>
-          <w:color w:val="000000" w:themeColor="text1"/>
-        </w:rPr>
-        <w:t>stdio.h</w:t>
-      </w:r>
-      <w:proofErr w:type="spellEnd"/>
-      <w:r>
-        <w:rPr>
-          <w:rFonts w:ascii="Cascadia" w:hAnsi="Cascadia" w:cs="Courier New"/>
-          <w:color w:val="000000" w:themeColor="text1"/>
-        </w:rPr>
-        <w:t>&gt;</w:t>
+        <w:t>#include &lt;stdio.h&gt;</w:t>
       </w:r>
     </w:p>
     <w:p>
@@ -3322,17 +3063,8 @@
           <w:rFonts w:ascii="Cascadia" w:hAnsi="Cascadia" w:cs="Courier New"/>
           <w:color w:val="000000" w:themeColor="text1"/>
         </w:rPr>
-        <w:t xml:space="preserve">int </w:t>
-      </w:r>
-      <w:proofErr w:type="gramStart"/>
-      <w:r>
-        <w:rPr>
-          <w:rFonts w:ascii="Cascadia" w:hAnsi="Cascadia" w:cs="Courier New"/>
-          <w:color w:val="000000" w:themeColor="text1"/>
-        </w:rPr>
-        <w:t>main( )</w:t>
-      </w:r>
-      <w:proofErr w:type="gramEnd"/>
+        <w:t>int main( )</w:t>
+      </w:r>
     </w:p>
     <w:p>
       <w:pPr>
@@ -3546,32 +3278,7 @@
           <w:rFonts w:ascii="Cascadia" w:hAnsi="Cascadia" w:cs="Courier New"/>
           <w:color w:val="000000" w:themeColor="text1"/>
         </w:rPr>
-        <w:t xml:space="preserve">    </w:t>
-      </w:r>
-      <w:proofErr w:type="spellStart"/>
-      <w:proofErr w:type="gramStart"/>
-      <w:r>
-        <w:rPr>
-          <w:rFonts w:ascii="Cascadia" w:hAnsi="Cascadia" w:cs="Courier New"/>
-          <w:color w:val="000000" w:themeColor="text1"/>
-        </w:rPr>
-        <w:t>printf</w:t>
-      </w:r>
-      <w:proofErr w:type="spellEnd"/>
-      <w:r>
-        <w:rPr>
-          <w:rFonts w:ascii="Cascadia" w:hAnsi="Cascadia" w:cs="Courier New"/>
-          <w:color w:val="000000" w:themeColor="text1"/>
-        </w:rPr>
-        <w:t>(</w:t>
-      </w:r>
-      <w:proofErr w:type="gramEnd"/>
-      <w:r>
-        <w:rPr>
-          <w:rFonts w:ascii="Cascadia" w:hAnsi="Cascadia" w:cs="Courier New"/>
-          <w:color w:val="000000" w:themeColor="text1"/>
-        </w:rPr>
-        <w:t>"Sum: %d\n", sum);</w:t>
+        <w:t xml:space="preserve">    printf("Sum: %d\n", sum);</w:t>
       </w:r>
     </w:p>
     <w:p>
@@ -3680,6 +3387,8 @@
         </w:numPr>
         <w:rPr>
           <w:rFonts w:ascii="Bell MT" w:hAnsi="Bell MT"/>
+          <w:b/>
+          <w:bCs/>
           <w:sz w:val="28"/>
           <w:szCs w:val="28"/>
         </w:rPr>
@@ -3687,10 +3396,12 @@
       <w:r>
         <w:rPr>
           <w:rFonts w:ascii="Bell MT" w:hAnsi="Bell MT"/>
+          <w:b/>
+          <w:bCs/>
           <w:sz w:val="28"/>
           <w:szCs w:val="28"/>
         </w:rPr>
-        <w:t>Output:</w:t>
+        <w:t>Output</w:t>
       </w:r>
     </w:p>
     <w:p>
@@ -3762,6 +3473,8 @@
         </w:numPr>
         <w:rPr>
           <w:rFonts w:ascii="Bell MT" w:hAnsi="Bell MT"/>
+          <w:b/>
+          <w:bCs/>
           <w:sz w:val="28"/>
           <w:szCs w:val="28"/>
         </w:rPr>
@@ -3769,11 +3482,13 @@
       <w:r>
         <w:rPr>
           <w:rFonts w:ascii="Bell MT" w:hAnsi="Bell MT"/>
+          <w:b/>
+          <w:bCs/>
           <w:sz w:val="28"/>
           <w:szCs w:val="28"/>
         </w:rPr>
         <w:lastRenderedPageBreak/>
-        <w:t>Discussion and Conclusion:</w:t>
+        <w:t>Discussion and Conclusion</w:t>
       </w:r>
     </w:p>
     <w:p>
@@ -3792,25 +3507,7 @@
           <w:sz w:val="24"/>
           <w:szCs w:val="24"/>
         </w:rPr>
-        <w:t xml:space="preserve">This program adds two predefined integer variables, num1 and num2, and prints their sum. The values of num1 and num2 are initialized with the numbers 10 and 20, respectively. The sum of num1 and num2 is calculated and stored in the sum variable using the addition operator (+). The </w:t>
-      </w:r>
-      <w:proofErr w:type="spellStart"/>
-      <w:r>
-        <w:rPr>
-          <w:rFonts w:ascii="Bell MT" w:hAnsi="Bell MT"/>
-          <w:sz w:val="24"/>
-          <w:szCs w:val="24"/>
-        </w:rPr>
-        <w:t>printf</w:t>
-      </w:r>
-      <w:proofErr w:type="spellEnd"/>
-      <w:r>
-        <w:rPr>
-          <w:rFonts w:ascii="Bell MT" w:hAnsi="Bell MT"/>
-          <w:sz w:val="24"/>
-          <w:szCs w:val="24"/>
-        </w:rPr>
-        <w:t xml:space="preserve"> function is used to display the value of sum.</w:t>
+        <w:t>This program adds two predefined integer variables, num1 and num2, and prints their sum. The values of num1 and num2 are initialized with the numbers 10 and 20, respectively. The sum of num1 and num2 is calculated and stored in the sum variable using the addition operator (+). The printf function is used to display the value of sum.</w:t>
       </w:r>
       <w:r>
         <w:t xml:space="preserve"> </w:t>
@@ -3821,25 +3518,7 @@
           <w:sz w:val="24"/>
           <w:szCs w:val="24"/>
         </w:rPr>
-        <w:t xml:space="preserve">The program was implemented using the VS Code IDE and compiled using </w:t>
-      </w:r>
-      <w:proofErr w:type="spellStart"/>
-      <w:r>
-        <w:rPr>
-          <w:rFonts w:ascii="Bell MT" w:hAnsi="Bell MT"/>
-          <w:sz w:val="24"/>
-          <w:szCs w:val="24"/>
-        </w:rPr>
-        <w:t>gcc</w:t>
-      </w:r>
-      <w:proofErr w:type="spellEnd"/>
-      <w:r>
-        <w:rPr>
-          <w:rFonts w:ascii="Bell MT" w:hAnsi="Bell MT"/>
-          <w:sz w:val="24"/>
-          <w:szCs w:val="24"/>
-        </w:rPr>
-        <w:t xml:space="preserve"> to generate an executable file. The objective of the program was achieved, and the code executed successfully.</w:t>
+        <w:t>The program was implemented using the VS Code IDE and compiled using gcc to generate an executable file. The objective of the program was achieved, and the code executed successfully.</w:t>
       </w:r>
     </w:p>
     <w:p>
@@ -3898,10 +3577,12 @@
       <w:r>
         <w:rPr>
           <w:rFonts w:ascii="Bell MT" w:hAnsi="Bell MT"/>
+          <w:b/>
+          <w:bCs/>
           <w:sz w:val="28"/>
           <w:szCs w:val="28"/>
         </w:rPr>
-        <w:t xml:space="preserve">Objective: </w:t>
+        <w:t>Objective</w:t>
       </w:r>
     </w:p>
     <w:p>
@@ -3950,10 +3631,12 @@
       <w:r>
         <w:rPr>
           <w:rFonts w:ascii="Bell MT" w:hAnsi="Bell MT"/>
+          <w:b/>
+          <w:bCs/>
           <w:sz w:val="28"/>
           <w:szCs w:val="28"/>
         </w:rPr>
-        <w:t>Algorithm:</w:t>
+        <w:t>Algorithm</w:t>
       </w:r>
     </w:p>
     <w:p>
@@ -4100,10 +3783,12 @@
       <w:r>
         <w:rPr>
           <w:rFonts w:ascii="Bell MT" w:hAnsi="Bell MT"/>
+          <w:b/>
+          <w:bCs/>
           <w:sz w:val="28"/>
           <w:szCs w:val="28"/>
         </w:rPr>
-        <w:t>Flowchart:</w:t>
+        <w:t>Flowchart</w:t>
       </w:r>
     </w:p>
     <w:p>
@@ -4184,10 +3869,12 @@
       <w:r>
         <w:rPr>
           <w:rFonts w:ascii="Bell MT" w:hAnsi="Bell MT"/>
+          <w:b/>
+          <w:bCs/>
           <w:sz w:val="28"/>
           <w:szCs w:val="28"/>
         </w:rPr>
-        <w:t xml:space="preserve">Code: </w:t>
+        <w:t>Code</w:t>
       </w:r>
     </w:p>
     <w:p>
@@ -4230,23 +3917,7 @@
           <w:rFonts w:ascii="Cascadia" w:hAnsi="Cascadia" w:cs="Courier New"/>
           <w:color w:val="000000" w:themeColor="text1"/>
         </w:rPr>
-        <w:t>#include &lt;</w:t>
-      </w:r>
-      <w:proofErr w:type="spellStart"/>
-      <w:r>
-        <w:rPr>
-          <w:rFonts w:ascii="Cascadia" w:hAnsi="Cascadia" w:cs="Courier New"/>
-          <w:color w:val="000000" w:themeColor="text1"/>
-        </w:rPr>
-        <w:t>stdio.h</w:t>
-      </w:r>
-      <w:proofErr w:type="spellEnd"/>
-      <w:r>
-        <w:rPr>
-          <w:rFonts w:ascii="Cascadia" w:hAnsi="Cascadia" w:cs="Courier New"/>
-          <w:color w:val="000000" w:themeColor="text1"/>
-        </w:rPr>
-        <w:t>&gt;</w:t>
+        <w:t>#include &lt;stdio.h&gt;</w:t>
       </w:r>
     </w:p>
     <w:p>
@@ -4332,23 +4003,7 @@
           <w:rFonts w:ascii="Cascadia" w:hAnsi="Cascadia" w:cs="Courier New"/>
           <w:color w:val="000000" w:themeColor="text1"/>
         </w:rPr>
-        <w:t xml:space="preserve">int </w:t>
-      </w:r>
-      <w:proofErr w:type="gramStart"/>
-      <w:r>
-        <w:rPr>
-          <w:rFonts w:ascii="Cascadia" w:hAnsi="Cascadia" w:cs="Courier New"/>
-          <w:color w:val="000000" w:themeColor="text1"/>
-        </w:rPr>
-        <w:t>main(</w:t>
-      </w:r>
-      <w:proofErr w:type="gramEnd"/>
-      <w:r>
-        <w:rPr>
-          <w:rFonts w:ascii="Cascadia" w:hAnsi="Cascadia" w:cs="Courier New"/>
-          <w:color w:val="000000" w:themeColor="text1"/>
-        </w:rPr>
-        <w:t>)</w:t>
+        <w:t>int main()</w:t>
       </w:r>
     </w:p>
     <w:p>
@@ -4563,32 +4218,7 @@
           <w:rFonts w:ascii="Cascadia" w:hAnsi="Cascadia" w:cs="Courier New"/>
           <w:color w:val="000000" w:themeColor="text1"/>
         </w:rPr>
-        <w:t xml:space="preserve">    </w:t>
-      </w:r>
-      <w:proofErr w:type="spellStart"/>
-      <w:proofErr w:type="gramStart"/>
-      <w:r>
-        <w:rPr>
-          <w:rFonts w:ascii="Cascadia" w:hAnsi="Cascadia" w:cs="Courier New"/>
-          <w:color w:val="000000" w:themeColor="text1"/>
-        </w:rPr>
-        <w:t>printf</w:t>
-      </w:r>
-      <w:proofErr w:type="spellEnd"/>
-      <w:r>
-        <w:rPr>
-          <w:rFonts w:ascii="Cascadia" w:hAnsi="Cascadia" w:cs="Courier New"/>
-          <w:color w:val="000000" w:themeColor="text1"/>
-        </w:rPr>
-        <w:t>(</w:t>
-      </w:r>
-      <w:proofErr w:type="gramEnd"/>
-      <w:r>
-        <w:rPr>
-          <w:rFonts w:ascii="Cascadia" w:hAnsi="Cascadia" w:cs="Courier New"/>
-          <w:color w:val="000000" w:themeColor="text1"/>
-        </w:rPr>
-        <w:t>"Product: %d\n", product);</w:t>
+        <w:t xml:space="preserve">    printf("Product: %d\n", product);</w:t>
       </w:r>
     </w:p>
     <w:p>
@@ -4704,10 +4334,12 @@
       <w:r>
         <w:rPr>
           <w:rFonts w:ascii="Bell MT" w:hAnsi="Bell MT"/>
+          <w:b/>
+          <w:bCs/>
           <w:sz w:val="28"/>
           <w:szCs w:val="28"/>
         </w:rPr>
-        <w:t>Output:</w:t>
+        <w:t>Output</w:t>
       </w:r>
     </w:p>
     <w:p>
@@ -4784,18 +4416,22 @@
         </w:numPr>
         <w:rPr>
           <w:rFonts w:ascii="Bell MT" w:hAnsi="Bell MT"/>
-          <w:sz w:val="24"/>
-          <w:szCs w:val="24"/>
-        </w:rPr>
-      </w:pPr>
-      <w:r>
-        <w:rPr>
-          <w:rFonts w:ascii="Bell MT" w:hAnsi="Bell MT"/>
+          <w:b/>
+          <w:bCs/>
+          <w:sz w:val="24"/>
+          <w:szCs w:val="24"/>
+        </w:rPr>
+      </w:pPr>
+      <w:r>
+        <w:rPr>
+          <w:rFonts w:ascii="Bell MT" w:hAnsi="Bell MT"/>
+          <w:b/>
+          <w:bCs/>
           <w:sz w:val="28"/>
           <w:szCs w:val="28"/>
         </w:rPr>
         <w:lastRenderedPageBreak/>
-        <w:t>Discussion and Conclusion:</w:t>
+        <w:t>Discussion and Conclusion</w:t>
       </w:r>
     </w:p>
     <w:p>
@@ -4814,25 +4450,7 @@
           <w:sz w:val="24"/>
           <w:szCs w:val="24"/>
         </w:rPr>
-        <w:t xml:space="preserve">This program multiplies two integer variables, num1 and num2, and prints their product. The values of num1 and num2 are assigned as 5 and 6, respectively. The product of num1 and num2 is calculated and stored in the product variable using the multiplication operator (*). The </w:t>
-      </w:r>
-      <w:proofErr w:type="spellStart"/>
-      <w:r>
-        <w:rPr>
-          <w:rFonts w:ascii="Bell MT" w:hAnsi="Bell MT"/>
-          <w:sz w:val="24"/>
-          <w:szCs w:val="24"/>
-        </w:rPr>
-        <w:t>printf</w:t>
-      </w:r>
-      <w:proofErr w:type="spellEnd"/>
-      <w:r>
-        <w:rPr>
-          <w:rFonts w:ascii="Bell MT" w:hAnsi="Bell MT"/>
-          <w:sz w:val="24"/>
-          <w:szCs w:val="24"/>
-        </w:rPr>
-        <w:t xml:space="preserve"> function is used to display the value of product.</w:t>
+        <w:t>This program multiplies two integer variables, num1 and num2, and prints their product. The values of num1 and num2 are assigned as 5 and 6, respectively. The product of num1 and num2 is calculated and stored in the product variable using the multiplication operator (*). The printf function is used to display the value of product.</w:t>
       </w:r>
       <w:r>
         <w:rPr>
@@ -4848,25 +4466,7 @@
           <w:sz w:val="24"/>
           <w:szCs w:val="24"/>
         </w:rPr>
-        <w:t xml:space="preserve">The program was implemented using the VS Code IDE and compiled using </w:t>
-      </w:r>
-      <w:proofErr w:type="spellStart"/>
-      <w:r>
-        <w:rPr>
-          <w:rFonts w:ascii="Bell MT" w:hAnsi="Bell MT"/>
-          <w:sz w:val="24"/>
-          <w:szCs w:val="24"/>
-        </w:rPr>
-        <w:t>gcc</w:t>
-      </w:r>
-      <w:proofErr w:type="spellEnd"/>
-      <w:r>
-        <w:rPr>
-          <w:rFonts w:ascii="Bell MT" w:hAnsi="Bell MT"/>
-          <w:sz w:val="24"/>
-          <w:szCs w:val="24"/>
-        </w:rPr>
-        <w:t xml:space="preserve"> to generate an executable file. The objective of the program was achieved, and the code executed successfully.</w:t>
+        <w:t>The program was implemented using the VS Code IDE and compiled using gcc to generate an executable file. The objective of the program was achieved, and the code executed successfully.</w:t>
       </w:r>
     </w:p>
     <w:p>
@@ -4925,10 +4525,12 @@
       <w:r>
         <w:rPr>
           <w:rFonts w:ascii="Bell MT" w:hAnsi="Bell MT"/>
+          <w:b/>
+          <w:bCs/>
           <w:sz w:val="28"/>
           <w:szCs w:val="28"/>
         </w:rPr>
-        <w:t xml:space="preserve">Objective: </w:t>
+        <w:t>Objective</w:t>
       </w:r>
     </w:p>
     <w:p>
@@ -4985,18 +4587,12 @@
       <w:r>
         <w:rPr>
           <w:rFonts w:ascii="Bell MT" w:hAnsi="Bell MT"/>
+          <w:b/>
+          <w:bCs/>
           <w:sz w:val="28"/>
           <w:szCs w:val="28"/>
         </w:rPr>
         <w:t>Algorithm</w:t>
-      </w:r>
-      <w:r>
-        <w:rPr>
-          <w:rFonts w:ascii="Bell MT" w:hAnsi="Bell MT"/>
-          <w:sz w:val="28"/>
-          <w:szCs w:val="28"/>
-        </w:rPr>
-        <w:t>:</w:t>
       </w:r>
     </w:p>
     <w:p>
@@ -5160,10 +4756,12 @@
       <w:r>
         <w:rPr>
           <w:rFonts w:ascii="Bell MT" w:hAnsi="Bell MT"/>
+          <w:b/>
+          <w:bCs/>
           <w:sz w:val="28"/>
           <w:szCs w:val="28"/>
         </w:rPr>
-        <w:t>Flowchart:</w:t>
+        <w:t>Flowchart</w:t>
       </w:r>
     </w:p>
     <w:p>
@@ -5234,11 +4832,13 @@
       <w:r>
         <w:rPr>
           <w:rFonts w:ascii="Bell MT" w:hAnsi="Bell MT"/>
+          <w:b/>
+          <w:bCs/>
           <w:color w:val="000000" w:themeColor="text1"/>
           <w:sz w:val="28"/>
           <w:szCs w:val="28"/>
         </w:rPr>
-        <w:t xml:space="preserve">Code: </w:t>
+        <w:t>Code</w:t>
       </w:r>
     </w:p>
     <w:p>
@@ -5281,23 +4881,7 @@
           <w:rFonts w:ascii="Cascadia" w:hAnsi="Cascadia" w:cs="Courier New"/>
           <w:color w:val="000000" w:themeColor="text1"/>
         </w:rPr>
-        <w:t>#include &lt;</w:t>
-      </w:r>
-      <w:proofErr w:type="spellStart"/>
-      <w:r>
-        <w:rPr>
-          <w:rFonts w:ascii="Cascadia" w:hAnsi="Cascadia" w:cs="Courier New"/>
-          <w:color w:val="000000" w:themeColor="text1"/>
-        </w:rPr>
-        <w:t>stdio.h</w:t>
-      </w:r>
-      <w:proofErr w:type="spellEnd"/>
-      <w:r>
-        <w:rPr>
-          <w:rFonts w:ascii="Cascadia" w:hAnsi="Cascadia" w:cs="Courier New"/>
-          <w:color w:val="000000" w:themeColor="text1"/>
-        </w:rPr>
-        <w:t>&gt;</w:t>
+        <w:t>#include &lt;stdio.h&gt;</w:t>
       </w:r>
     </w:p>
     <w:p>
@@ -5383,23 +4967,7 @@
           <w:rFonts w:ascii="Cascadia" w:hAnsi="Cascadia" w:cs="Courier New"/>
           <w:color w:val="000000" w:themeColor="text1"/>
         </w:rPr>
-        <w:t xml:space="preserve">int </w:t>
-      </w:r>
-      <w:proofErr w:type="gramStart"/>
-      <w:r>
-        <w:rPr>
-          <w:rFonts w:ascii="Cascadia" w:hAnsi="Cascadia" w:cs="Courier New"/>
-          <w:color w:val="000000" w:themeColor="text1"/>
-        </w:rPr>
-        <w:t>main(</w:t>
-      </w:r>
-      <w:proofErr w:type="gramEnd"/>
-      <w:r>
-        <w:rPr>
-          <w:rFonts w:ascii="Cascadia" w:hAnsi="Cascadia" w:cs="Courier New"/>
-          <w:color w:val="000000" w:themeColor="text1"/>
-        </w:rPr>
-        <w:t>)</w:t>
+        <w:t>int main()</w:t>
       </w:r>
     </w:p>
     <w:p>
@@ -5657,32 +5225,7 @@
           <w:rFonts w:ascii="Cascadia" w:hAnsi="Cascadia" w:cs="Courier New"/>
           <w:color w:val="000000" w:themeColor="text1"/>
         </w:rPr>
-        <w:t xml:space="preserve">    </w:t>
-      </w:r>
-      <w:proofErr w:type="spellStart"/>
-      <w:proofErr w:type="gramStart"/>
-      <w:r>
-        <w:rPr>
-          <w:rFonts w:ascii="Cascadia" w:hAnsi="Cascadia" w:cs="Courier New"/>
-          <w:color w:val="000000" w:themeColor="text1"/>
-        </w:rPr>
-        <w:t>printf</w:t>
-      </w:r>
-      <w:proofErr w:type="spellEnd"/>
-      <w:r>
-        <w:rPr>
-          <w:rFonts w:ascii="Cascadia" w:hAnsi="Cascadia" w:cs="Courier New"/>
-          <w:color w:val="000000" w:themeColor="text1"/>
-        </w:rPr>
-        <w:t>(</w:t>
-      </w:r>
-      <w:proofErr w:type="gramEnd"/>
-      <w:r>
-        <w:rPr>
-          <w:rFonts w:ascii="Cascadia" w:hAnsi="Cascadia" w:cs="Courier New"/>
-          <w:color w:val="000000" w:themeColor="text1"/>
-        </w:rPr>
-        <w:t>"Simple Interest: Rs %f\n", interest);</w:t>
+        <w:t xml:space="preserve">    printf("Simple Interest: Rs %f\n", interest);</w:t>
       </w:r>
     </w:p>
     <w:p>
@@ -5813,11 +5356,13 @@
       <w:r>
         <w:rPr>
           <w:rFonts w:ascii="Bell MT" w:hAnsi="Bell MT"/>
+          <w:b/>
+          <w:bCs/>
           <w:sz w:val="28"/>
           <w:szCs w:val="28"/>
         </w:rPr>
         <w:lastRenderedPageBreak/>
-        <w:t>Output:</w:t>
+        <w:t>Output</w:t>
       </w:r>
     </w:p>
     <w:p>
@@ -5883,6 +5428,8 @@
         </w:numPr>
         <w:rPr>
           <w:rFonts w:ascii="Bell MT" w:hAnsi="Bell MT"/>
+          <w:b/>
+          <w:bCs/>
           <w:sz w:val="28"/>
           <w:szCs w:val="28"/>
         </w:rPr>
@@ -5890,10 +5437,12 @@
       <w:r>
         <w:rPr>
           <w:rFonts w:ascii="Bell MT" w:hAnsi="Bell MT"/>
+          <w:b/>
+          <w:bCs/>
           <w:sz w:val="28"/>
           <w:szCs w:val="28"/>
         </w:rPr>
-        <w:t>Discussion and Conclusion:</w:t>
+        <w:t>Discussion and Conclusion</w:t>
       </w:r>
     </w:p>
     <w:p>
@@ -5912,25 +5461,7 @@
           <w:sz w:val="24"/>
           <w:szCs w:val="24"/>
         </w:rPr>
-        <w:t xml:space="preserve">This program calculates and displays the simple interest based on predefined values for the principal amount, rate of interest, and time period. The values of principal, rate, and time are initialized as 1000, 5.5, and 2.5, respectively. The simple interest is calculated using the formula: interest = (principal * rate * time) / 100. The calculated interest value is then printed using the </w:t>
-      </w:r>
-      <w:proofErr w:type="spellStart"/>
-      <w:r>
-        <w:rPr>
-          <w:rFonts w:ascii="Bell MT" w:hAnsi="Bell MT"/>
-          <w:sz w:val="24"/>
-          <w:szCs w:val="24"/>
-        </w:rPr>
-        <w:t>printf</w:t>
-      </w:r>
-      <w:proofErr w:type="spellEnd"/>
-      <w:r>
-        <w:rPr>
-          <w:rFonts w:ascii="Bell MT" w:hAnsi="Bell MT"/>
-          <w:sz w:val="24"/>
-          <w:szCs w:val="24"/>
-        </w:rPr>
-        <w:t xml:space="preserve"> function.</w:t>
+        <w:t>This program calculates and displays the simple interest based on predefined values for the principal amount, rate of interest, and time period. The values of principal, rate, and time are initialized as 1000, 5.5, and 2.5, respectively. The simple interest is calculated using the formula: interest = (principal * rate * time) / 100. The calculated interest value is then printed using the printf function.</w:t>
       </w:r>
       <w:r>
         <w:rPr>
@@ -5946,25 +5477,7 @@
           <w:sz w:val="24"/>
           <w:szCs w:val="24"/>
         </w:rPr>
-        <w:t xml:space="preserve">The program was implemented using the VS Code IDE and compiled using </w:t>
-      </w:r>
-      <w:proofErr w:type="spellStart"/>
-      <w:r>
-        <w:rPr>
-          <w:rFonts w:ascii="Bell MT" w:hAnsi="Bell MT"/>
-          <w:sz w:val="24"/>
-          <w:szCs w:val="24"/>
-        </w:rPr>
-        <w:t>gcc</w:t>
-      </w:r>
-      <w:proofErr w:type="spellEnd"/>
-      <w:r>
-        <w:rPr>
-          <w:rFonts w:ascii="Bell MT" w:hAnsi="Bell MT"/>
-          <w:sz w:val="24"/>
-          <w:szCs w:val="24"/>
-        </w:rPr>
-        <w:t xml:space="preserve"> to generate an executable file.</w:t>
+        <w:t>The program was implemented using the VS Code IDE and compiled using gcc to generate an executable file.</w:t>
       </w:r>
     </w:p>
     <w:p>
@@ -6023,10 +5536,12 @@
       <w:r>
         <w:rPr>
           <w:rFonts w:ascii="Bell MT" w:hAnsi="Bell MT"/>
+          <w:b/>
+          <w:bCs/>
           <w:sz w:val="28"/>
           <w:szCs w:val="28"/>
         </w:rPr>
-        <w:t xml:space="preserve">Objective: </w:t>
+        <w:t>Objective</w:t>
       </w:r>
     </w:p>
     <w:p>
@@ -6075,10 +5590,12 @@
       <w:r>
         <w:rPr>
           <w:rFonts w:ascii="Bell MT" w:hAnsi="Bell MT"/>
+          <w:b/>
+          <w:bCs/>
           <w:sz w:val="28"/>
           <w:szCs w:val="28"/>
         </w:rPr>
-        <w:t>Algorithm:</w:t>
+        <w:t>Algorithm</w:t>
       </w:r>
     </w:p>
     <w:p>
@@ -6282,10 +5799,12 @@
       <w:r>
         <w:rPr>
           <w:rFonts w:ascii="Bell MT" w:hAnsi="Bell MT"/>
+          <w:b/>
+          <w:bCs/>
           <w:sz w:val="28"/>
           <w:szCs w:val="28"/>
         </w:rPr>
-        <w:t>Flowchart:</w:t>
+        <w:t>Flowchart</w:t>
       </w:r>
     </w:p>
     <w:p>
@@ -6355,10 +5874,12 @@
       <w:r>
         <w:rPr>
           <w:rFonts w:ascii="Bell MT" w:hAnsi="Bell MT"/>
+          <w:b/>
+          <w:bCs/>
           <w:sz w:val="28"/>
           <w:szCs w:val="28"/>
         </w:rPr>
-        <w:t xml:space="preserve">Code: </w:t>
+        <w:t>Code</w:t>
       </w:r>
     </w:p>
     <w:p>
@@ -6401,23 +5922,7 @@
           <w:rFonts w:ascii="Cascadia" w:hAnsi="Cascadia" w:cs="Courier New"/>
           <w:color w:val="000000" w:themeColor="text1"/>
         </w:rPr>
-        <w:t>#include &lt;</w:t>
-      </w:r>
-      <w:proofErr w:type="spellStart"/>
-      <w:r>
-        <w:rPr>
-          <w:rFonts w:ascii="Cascadia" w:hAnsi="Cascadia" w:cs="Courier New"/>
-          <w:color w:val="000000" w:themeColor="text1"/>
-        </w:rPr>
-        <w:t>stdio.h</w:t>
-      </w:r>
-      <w:proofErr w:type="spellEnd"/>
-      <w:r>
-        <w:rPr>
-          <w:rFonts w:ascii="Cascadia" w:hAnsi="Cascadia" w:cs="Courier New"/>
-          <w:color w:val="000000" w:themeColor="text1"/>
-        </w:rPr>
-        <w:t>&gt;</w:t>
+        <w:t>#include &lt;stdio.h&gt;</w:t>
       </w:r>
     </w:p>
     <w:p>
@@ -6503,17 +6008,8 @@
           <w:rFonts w:ascii="Cascadia" w:hAnsi="Cascadia" w:cs="Courier New"/>
           <w:color w:val="000000" w:themeColor="text1"/>
         </w:rPr>
-        <w:t xml:space="preserve">int </w:t>
-      </w:r>
-      <w:proofErr w:type="gramStart"/>
-      <w:r>
-        <w:rPr>
-          <w:rFonts w:ascii="Cascadia" w:hAnsi="Cascadia" w:cs="Courier New"/>
-          <w:color w:val="000000" w:themeColor="text1"/>
-        </w:rPr>
-        <w:t>main( )</w:t>
-      </w:r>
-      <w:proofErr w:type="gramEnd"/>
+        <w:t>int main( )</w:t>
+      </w:r>
     </w:p>
     <w:p>
       <w:pPr>
@@ -6727,32 +6223,7 @@
           <w:rFonts w:ascii="Cascadia" w:hAnsi="Cascadia" w:cs="Courier New"/>
           <w:color w:val="000000" w:themeColor="text1"/>
         </w:rPr>
-        <w:t xml:space="preserve">    </w:t>
-      </w:r>
-      <w:proofErr w:type="spellStart"/>
-      <w:proofErr w:type="gramStart"/>
-      <w:r>
-        <w:rPr>
-          <w:rFonts w:ascii="Cascadia" w:hAnsi="Cascadia" w:cs="Courier New"/>
-          <w:color w:val="000000" w:themeColor="text1"/>
-        </w:rPr>
-        <w:t>printf</w:t>
-      </w:r>
-      <w:proofErr w:type="spellEnd"/>
-      <w:r>
-        <w:rPr>
-          <w:rFonts w:ascii="Cascadia" w:hAnsi="Cascadia" w:cs="Courier New"/>
-          <w:color w:val="000000" w:themeColor="text1"/>
-        </w:rPr>
-        <w:t>(</w:t>
-      </w:r>
-      <w:proofErr w:type="gramEnd"/>
-      <w:r>
-        <w:rPr>
-          <w:rFonts w:ascii="Cascadia" w:hAnsi="Cascadia" w:cs="Courier New"/>
-          <w:color w:val="000000" w:themeColor="text1"/>
-        </w:rPr>
-        <w:t>"Area of the circle: %.2f sq unit.\n", area);</w:t>
+        <w:t xml:space="preserve">    printf("Area of the circle: %.2f sq unit.\n", area);</w:t>
       </w:r>
     </w:p>
     <w:p>
@@ -6874,11 +6345,13 @@
       <w:r>
         <w:rPr>
           <w:rFonts w:ascii="Bell MT" w:hAnsi="Bell MT"/>
+          <w:b/>
+          <w:bCs/>
           <w:sz w:val="28"/>
           <w:szCs w:val="28"/>
         </w:rPr>
         <w:lastRenderedPageBreak/>
-        <w:t>Output:</w:t>
+        <w:t>Output</w:t>
       </w:r>
     </w:p>
     <w:p>
@@ -6913,70 +6386,15 @@
         <w:divId w:val="200174338"/>
         <w:rPr>
           <w:rFonts w:ascii="Cascadia" w:hAnsi="Cascadia" w:cs="Courier New"/>
-        </w:rPr>
-      </w:pPr>
-      <w:r>
-        <w:rPr>
-          <w:rFonts w:ascii="Cascadia" w:hAnsi="Cascadia" w:cs="Courier New"/>
-          <w:color w:val="660066"/>
-        </w:rPr>
-        <w:t>Area</w:t>
-      </w:r>
-      <w:r>
-        <w:rPr>
-          <w:rFonts w:ascii="Cascadia" w:hAnsi="Cascadia" w:cs="Courier New"/>
-          <w:color w:val="000000"/>
-        </w:rPr>
-        <w:t xml:space="preserve"> </w:t>
-      </w:r>
-      <w:r>
-        <w:rPr>
-          <w:rFonts w:ascii="Cascadia" w:hAnsi="Cascadia" w:cs="Courier New"/>
-          <w:color w:val="000088"/>
-        </w:rPr>
-        <w:t>of</w:t>
-      </w:r>
-      <w:r>
-        <w:rPr>
-          <w:rFonts w:ascii="Cascadia" w:hAnsi="Cascadia" w:cs="Courier New"/>
-          <w:color w:val="000000"/>
-        </w:rPr>
-        <w:t xml:space="preserve"> the circle</w:t>
-      </w:r>
-      <w:r>
-        <w:rPr>
-          <w:rFonts w:ascii="Cascadia" w:hAnsi="Cascadia" w:cs="Courier New"/>
-          <w:color w:val="666600"/>
-        </w:rPr>
-        <w:t>:</w:t>
-      </w:r>
-      <w:r>
-        <w:rPr>
-          <w:rFonts w:ascii="Cascadia" w:hAnsi="Cascadia" w:cs="Courier New"/>
-          <w:color w:val="000000"/>
-        </w:rPr>
-        <w:t xml:space="preserve"> </w:t>
-      </w:r>
-      <w:r>
-        <w:rPr>
-          <w:rFonts w:ascii="Cascadia" w:hAnsi="Cascadia" w:cs="Courier New"/>
-          <w:color w:val="006666"/>
-        </w:rPr>
-        <w:t>19.63</w:t>
-      </w:r>
-      <w:r>
-        <w:rPr>
-          <w:rFonts w:ascii="Cascadia" w:hAnsi="Cascadia" w:cs="Courier New"/>
-          <w:color w:val="000000"/>
-        </w:rPr>
-        <w:t xml:space="preserve"> sq unit</w:t>
-      </w:r>
-      <w:r>
-        <w:rPr>
-          <w:rFonts w:ascii="Cascadia" w:hAnsi="Cascadia" w:cs="Courier New"/>
-          <w:color w:val="666600"/>
-        </w:rPr>
-        <w:t>.</w:t>
+          <w:color w:val="000000" w:themeColor="text1"/>
+        </w:rPr>
+      </w:pPr>
+      <w:r>
+        <w:rPr>
+          <w:rFonts w:ascii="Cascadia" w:hAnsi="Cascadia" w:cs="Courier New"/>
+          <w:color w:val="000000" w:themeColor="text1"/>
+        </w:rPr>
+        <w:t>Area of the circle: 19.63 sq unit.</w:t>
       </w:r>
     </w:p>
     <w:p>
@@ -7060,25 +6478,7 @@
           <w:sz w:val="24"/>
           <w:szCs w:val="24"/>
         </w:rPr>
-        <w:t xml:space="preserve"> is a constant value representing the mathematical constant pi (approximately 3.14159). The calculated area value is then printed using the </w:t>
-      </w:r>
-      <w:proofErr w:type="spellStart"/>
-      <w:r>
-        <w:rPr>
-          <w:rFonts w:ascii="Bell MT" w:hAnsi="Bell MT"/>
-          <w:sz w:val="24"/>
-          <w:szCs w:val="24"/>
-        </w:rPr>
-        <w:t>printf</w:t>
-      </w:r>
-      <w:proofErr w:type="spellEnd"/>
-      <w:r>
-        <w:rPr>
-          <w:rFonts w:ascii="Bell MT" w:hAnsi="Bell MT"/>
-          <w:sz w:val="24"/>
-          <w:szCs w:val="24"/>
-        </w:rPr>
-        <w:t xml:space="preserve"> function.</w:t>
+        <w:t xml:space="preserve"> is a constant value representing the mathematical constant pi (approximately 3.14159). The calculated area value is then printed using the printf function.</w:t>
       </w:r>
       <w:r>
         <w:rPr>
@@ -7094,25 +6494,7 @@
           <w:sz w:val="24"/>
           <w:szCs w:val="24"/>
         </w:rPr>
-        <w:t xml:space="preserve">The program was implemented using the VS Code IDE and compiled using </w:t>
-      </w:r>
-      <w:proofErr w:type="spellStart"/>
-      <w:r>
-        <w:rPr>
-          <w:rFonts w:ascii="Bell MT" w:hAnsi="Bell MT"/>
-          <w:sz w:val="24"/>
-          <w:szCs w:val="24"/>
-        </w:rPr>
-        <w:t>gcc</w:t>
-      </w:r>
-      <w:proofErr w:type="spellEnd"/>
-      <w:r>
-        <w:rPr>
-          <w:rFonts w:ascii="Bell MT" w:hAnsi="Bell MT"/>
-          <w:sz w:val="24"/>
-          <w:szCs w:val="24"/>
-        </w:rPr>
-        <w:t xml:space="preserve"> to generate an executable file</w:t>
+        <w:t>The program was implemented using the VS Code IDE and compiled using gcc to generate an executable file</w:t>
       </w:r>
     </w:p>
     <w:sectPr>
@@ -7330,7 +6712,7 @@
   <w:abstractNum w:abstractNumId="0" w15:restartNumberingAfterBreak="0">
     <w:nsid w:val="015D0ABF"/>
     <w:multiLevelType w:val="hybridMultilevel"/>
-    <w:tmpl w:val="A086A818"/>
+    <w:tmpl w:val="6952E8E2"/>
     <w:lvl w:ilvl="0" w:tplc="0409000B">
       <w:start w:val="1"/>
       <w:numFmt w:val="bullet"/>
@@ -8795,8 +8177,8 @@
   </w:compat>
   <w:rsids>
     <w:rsidRoot w:val="0045491C"/>
+    <w:rsid w:val="002729C4"/>
     <w:rsid w:val="0045491C"/>
-    <w:rsid w:val="00DE3EB2"/>
   </w:rsids>
   <m:mathPr>
     <m:mathFont m:val="Cambria Math"/>
@@ -9558,7 +8940,7 @@
 
 <file path=word/webextensions/taskpanes.xml><?xml version="1.0" encoding="utf-8"?>
 <wetp:taskpanes xmlns:wetp="http://schemas.microsoft.com/office/webextensions/taskpanes/2010/11">
-  <wetp:taskpane dockstate="right" visibility="0" width="480" row="1">
+  <wetp:taskpane dockstate="right" visibility="0" width="438" row="2">
     <wetp:webextensionref xmlns:r="http://schemas.openxmlformats.org/officeDocument/2006/relationships" r:id="rId1"/>
   </wetp:taskpane>
 </wetp:taskpanes>

</xml_diff>

<commit_message>
table of contents updated
</commit_message>
<xml_diff>
--- a/lab-report.docx
+++ b/lab-report.docx
@@ -865,18 +865,6 @@
         </w:rPr>
         <w:t>……………………………</w:t>
       </w:r>
-      <w:r>
-        <w:rPr>
-          <w:rFonts w:ascii="Bell MT" w:hAnsi="Bell MT" w:cstheme="majorHAnsi"/>
-        </w:rPr>
-        <w:t>….</w:t>
-      </w:r>
-      <w:r>
-        <w:rPr>
-          <w:rFonts w:ascii="Bell MT" w:hAnsi="Bell MT" w:cstheme="majorHAnsi"/>
-        </w:rPr>
-        <w:t xml:space="preserve"> 3</w:t>
-      </w:r>
     </w:p>
     <w:p>
       <w:pPr>
@@ -905,12 +893,412 @@
         <w:rPr>
           <w:rFonts w:ascii="Bell MT" w:hAnsi="Bell MT" w:cstheme="majorHAnsi"/>
         </w:rPr>
-        <w:t>…………………4</w:t>
-      </w:r>
-    </w:p>
-    <w:p>
-      <w:pPr>
-        <w:shd w:val="clear" w:color="auto" w:fill="BFBFBF" w:themeFill="background1" w:themeFillShade="BF"/>
+        <w:t>…………</w:t>
+      </w:r>
+      <w:proofErr w:type="gramStart"/>
+      <w:r>
+        <w:rPr>
+          <w:rFonts w:ascii="Bell MT" w:hAnsi="Bell MT" w:cstheme="majorHAnsi"/>
+        </w:rPr>
+        <w:t>…</w:t>
+      </w:r>
+      <w:r>
+        <w:rPr>
+          <w:rFonts w:ascii="Bell MT" w:hAnsi="Bell MT" w:cstheme="majorHAnsi"/>
+        </w:rPr>
+        <w:t>..</w:t>
+      </w:r>
+      <w:proofErr w:type="gramEnd"/>
+    </w:p>
+    <w:p>
+      <w:pPr>
+        <w:pStyle w:val="ListParagraph"/>
+        <w:numPr>
+          <w:ilvl w:val="0"/>
+          <w:numId w:val="1"/>
+        </w:numPr>
+        <w:rPr>
+          <w:rFonts w:ascii="Bell MT" w:hAnsi="Bell MT" w:cstheme="majorHAnsi"/>
+        </w:rPr>
+      </w:pPr>
+      <w:r>
+        <w:rPr>
+          <w:rFonts w:ascii="Bell MT" w:hAnsi="Bell MT" w:cstheme="majorHAnsi"/>
+        </w:rPr>
+        <w:t xml:space="preserve">Lab Sheet 3 </w:t>
+      </w:r>
+      <w:r>
+        <w:rPr>
+          <w:rFonts w:ascii="Bell MT" w:hAnsi="Bell MT" w:cstheme="majorHAnsi"/>
+        </w:rPr>
+        <w:t>[To be familiar with selective structure (branching)]</w:t>
+      </w:r>
+      <w:r>
+        <w:rPr>
+          <w:rFonts w:ascii="Bell MT" w:hAnsi="Bell MT" w:cstheme="majorHAnsi"/>
+        </w:rPr>
+        <w:t xml:space="preserve"> ………………………….......</w:t>
+      </w:r>
+    </w:p>
+    <w:p>
+      <w:pPr>
+        <w:pStyle w:val="ListParagraph"/>
+        <w:numPr>
+          <w:ilvl w:val="0"/>
+          <w:numId w:val="1"/>
+        </w:numPr>
+        <w:rPr>
+          <w:rFonts w:ascii="Bell MT" w:hAnsi="Bell MT" w:cstheme="majorHAnsi"/>
+        </w:rPr>
+      </w:pPr>
+      <w:r>
+        <w:rPr>
+          <w:rFonts w:ascii="Bell MT" w:hAnsi="Bell MT" w:cstheme="majorHAnsi"/>
+        </w:rPr>
+        <w:t>Lab Sheet</w:t>
+      </w:r>
+      <w:r>
+        <w:rPr>
+          <w:rFonts w:ascii="Bell MT" w:hAnsi="Bell MT" w:cstheme="majorHAnsi"/>
+        </w:rPr>
+        <w:t xml:space="preserve"> 4 </w:t>
+      </w:r>
+      <w:r>
+        <w:rPr>
+          <w:rFonts w:ascii="Bell MT" w:hAnsi="Bell MT" w:cstheme="majorHAnsi"/>
+        </w:rPr>
+        <w:t>[To be familiar with Unformatted and Formatted I/0]</w:t>
+      </w:r>
+      <w:r>
+        <w:rPr>
+          <w:rFonts w:ascii="Bell MT" w:hAnsi="Bell MT" w:cstheme="majorHAnsi"/>
+        </w:rPr>
+        <w:t xml:space="preserve"> ……………………………</w:t>
+      </w:r>
+    </w:p>
+    <w:p>
+      <w:pPr>
+        <w:pStyle w:val="ListParagraph"/>
+        <w:numPr>
+          <w:ilvl w:val="0"/>
+          <w:numId w:val="1"/>
+        </w:numPr>
+        <w:rPr>
+          <w:rFonts w:ascii="Bell MT" w:hAnsi="Bell MT" w:cstheme="majorHAnsi"/>
+        </w:rPr>
+      </w:pPr>
+      <w:r>
+        <w:rPr>
+          <w:rFonts w:ascii="Bell MT" w:hAnsi="Bell MT" w:cstheme="majorHAnsi"/>
+        </w:rPr>
+        <w:t>Lab Sheet</w:t>
+      </w:r>
+      <w:r>
+        <w:rPr>
+          <w:rFonts w:ascii="Bell MT" w:hAnsi="Bell MT" w:cstheme="majorHAnsi"/>
+        </w:rPr>
+        <w:t xml:space="preserve"> 5 </w:t>
+      </w:r>
+      <w:r>
+        <w:rPr>
+          <w:rFonts w:ascii="Bell MT" w:hAnsi="Bell MT" w:cstheme="majorHAnsi"/>
+        </w:rPr>
+        <w:t>[To be familiar with LOOPS]</w:t>
+      </w:r>
+      <w:r>
+        <w:rPr>
+          <w:rFonts w:ascii="Bell MT" w:hAnsi="Bell MT" w:cstheme="majorHAnsi"/>
+        </w:rPr>
+        <w:t xml:space="preserve"> ………………………………………………………</w:t>
+      </w:r>
+    </w:p>
+    <w:p>
+      <w:pPr>
+        <w:pStyle w:val="ListParagraph"/>
+        <w:numPr>
+          <w:ilvl w:val="0"/>
+          <w:numId w:val="1"/>
+        </w:numPr>
+        <w:rPr>
+          <w:rFonts w:ascii="Bell MT" w:hAnsi="Bell MT" w:cstheme="majorHAnsi"/>
+        </w:rPr>
+      </w:pPr>
+      <w:r>
+        <w:rPr>
+          <w:rFonts w:ascii="Bell MT" w:hAnsi="Bell MT" w:cstheme="majorHAnsi"/>
+        </w:rPr>
+        <w:t>Lab Sheet</w:t>
+      </w:r>
+      <w:r>
+        <w:rPr>
+          <w:rFonts w:ascii="Bell MT" w:hAnsi="Bell MT" w:cstheme="majorHAnsi"/>
+        </w:rPr>
+        <w:t xml:space="preserve"> 6 </w:t>
+      </w:r>
+      <w:r>
+        <w:rPr>
+          <w:rFonts w:ascii="Bell MT" w:hAnsi="Bell MT" w:cstheme="majorHAnsi"/>
+        </w:rPr>
+        <w:t>[To be familiar with FUNCTIONS:]</w:t>
+      </w:r>
+      <w:r>
+        <w:rPr>
+          <w:rFonts w:ascii="Bell MT" w:hAnsi="Bell MT" w:cstheme="majorHAnsi"/>
+        </w:rPr>
+        <w:t xml:space="preserve"> ……………………………………………….</w:t>
+      </w:r>
+    </w:p>
+    <w:p>
+      <w:pPr>
+        <w:pStyle w:val="ListParagraph"/>
+        <w:numPr>
+          <w:ilvl w:val="0"/>
+          <w:numId w:val="1"/>
+        </w:numPr>
+        <w:rPr>
+          <w:rFonts w:ascii="Bell MT" w:hAnsi="Bell MT" w:cstheme="majorHAnsi"/>
+        </w:rPr>
+      </w:pPr>
+      <w:r>
+        <w:rPr>
+          <w:rFonts w:ascii="Bell MT" w:hAnsi="Bell MT" w:cstheme="majorHAnsi"/>
+        </w:rPr>
+        <w:t>Lab Sheet</w:t>
+      </w:r>
+      <w:r>
+        <w:rPr>
+          <w:rFonts w:ascii="Bell MT" w:hAnsi="Bell MT" w:cstheme="majorHAnsi"/>
+        </w:rPr>
+        <w:t xml:space="preserve"> 7 </w:t>
+      </w:r>
+      <w:r>
+        <w:rPr>
+          <w:rFonts w:ascii="Bell MT" w:hAnsi="Bell MT" w:cstheme="majorHAnsi"/>
+        </w:rPr>
+        <w:t>[To be familiar with Array]</w:t>
+      </w:r>
+      <w:r>
+        <w:rPr>
+          <w:rFonts w:ascii="Bell MT" w:hAnsi="Bell MT" w:cstheme="majorHAnsi"/>
+        </w:rPr>
+        <w:t xml:space="preserve"> ………………………………………………………...</w:t>
+      </w:r>
+    </w:p>
+    <w:p>
+      <w:pPr>
+        <w:pStyle w:val="ListParagraph"/>
+        <w:numPr>
+          <w:ilvl w:val="0"/>
+          <w:numId w:val="1"/>
+        </w:numPr>
+        <w:rPr>
+          <w:rFonts w:ascii="Bell MT" w:hAnsi="Bell MT" w:cstheme="majorHAnsi"/>
+        </w:rPr>
+      </w:pPr>
+      <w:r>
+        <w:rPr>
+          <w:rFonts w:ascii="Bell MT" w:hAnsi="Bell MT" w:cstheme="majorHAnsi"/>
+        </w:rPr>
+        <w:t>Lab Sheet</w:t>
+      </w:r>
+      <w:r>
+        <w:rPr>
+          <w:rFonts w:ascii="Bell MT" w:hAnsi="Bell MT" w:cstheme="majorHAnsi"/>
+        </w:rPr>
+        <w:t xml:space="preserve"> 8 </w:t>
+      </w:r>
+      <w:r>
+        <w:rPr>
+          <w:rFonts w:ascii="Bell MT" w:hAnsi="Bell MT" w:cstheme="majorHAnsi"/>
+        </w:rPr>
+        <w:t>[To be familiar with Pointers]</w:t>
+      </w:r>
+      <w:r>
+        <w:rPr>
+          <w:rFonts w:ascii="Bell MT" w:hAnsi="Bell MT" w:cstheme="majorHAnsi"/>
+        </w:rPr>
+        <w:t xml:space="preserve"> ………………………………………………………</w:t>
+      </w:r>
+    </w:p>
+    <w:p>
+      <w:pPr>
+        <w:pStyle w:val="ListParagraph"/>
+        <w:numPr>
+          <w:ilvl w:val="0"/>
+          <w:numId w:val="1"/>
+        </w:numPr>
+        <w:rPr>
+          <w:rFonts w:ascii="Bell MT" w:hAnsi="Bell MT" w:cstheme="majorHAnsi"/>
+        </w:rPr>
+      </w:pPr>
+      <w:r>
+        <w:rPr>
+          <w:rFonts w:ascii="Bell MT" w:hAnsi="Bell MT" w:cstheme="majorHAnsi"/>
+        </w:rPr>
+        <w:t>Lab Sheet</w:t>
+      </w:r>
+      <w:r>
+        <w:rPr>
+          <w:rFonts w:ascii="Bell MT" w:hAnsi="Bell MT" w:cstheme="majorHAnsi"/>
+        </w:rPr>
+        <w:t xml:space="preserve"> 9 </w:t>
+      </w:r>
+      <w:r>
+        <w:rPr>
+          <w:rFonts w:ascii="Bell MT" w:hAnsi="Bell MT" w:cstheme="majorHAnsi"/>
+        </w:rPr>
+        <w:t>[To be familiar with Structure]</w:t>
+      </w:r>
+      <w:r>
+        <w:rPr>
+          <w:rFonts w:ascii="Bell MT" w:hAnsi="Bell MT" w:cstheme="majorHAnsi"/>
+        </w:rPr>
+        <w:t xml:space="preserve"> …………………………………………………</w:t>
+      </w:r>
+      <w:proofErr w:type="gramStart"/>
+      <w:r>
+        <w:rPr>
+          <w:rFonts w:ascii="Bell MT" w:hAnsi="Bell MT" w:cstheme="majorHAnsi"/>
+        </w:rPr>
+        <w:t>…..</w:t>
+      </w:r>
+      <w:proofErr w:type="gramEnd"/>
+    </w:p>
+    <w:p>
+      <w:pPr>
+        <w:pStyle w:val="ListParagraph"/>
+        <w:numPr>
+          <w:ilvl w:val="0"/>
+          <w:numId w:val="1"/>
+        </w:numPr>
+        <w:rPr>
+          <w:rFonts w:ascii="Bell MT" w:hAnsi="Bell MT" w:cstheme="majorHAnsi"/>
+        </w:rPr>
+      </w:pPr>
+      <w:r>
+        <w:rPr>
+          <w:rFonts w:ascii="Bell MT" w:hAnsi="Bell MT" w:cstheme="majorHAnsi"/>
+        </w:rPr>
+        <w:t>Lab Sheet</w:t>
+      </w:r>
+      <w:r>
+        <w:rPr>
+          <w:rFonts w:ascii="Bell MT" w:hAnsi="Bell MT" w:cstheme="majorHAnsi"/>
+        </w:rPr>
+        <w:t xml:space="preserve"> 10 </w:t>
+      </w:r>
+      <w:r>
+        <w:rPr>
+          <w:rFonts w:ascii="Bell MT" w:hAnsi="Bell MT" w:cstheme="majorHAnsi"/>
+        </w:rPr>
+        <w:t>[To be familiar with String]</w:t>
+      </w:r>
+      <w:r>
+        <w:rPr>
+          <w:rFonts w:ascii="Bell MT" w:hAnsi="Bell MT" w:cstheme="majorHAnsi"/>
+        </w:rPr>
+        <w:t xml:space="preserve"> ……………………………………………………</w:t>
+      </w:r>
+      <w:proofErr w:type="gramStart"/>
+      <w:r>
+        <w:rPr>
+          <w:rFonts w:ascii="Bell MT" w:hAnsi="Bell MT" w:cstheme="majorHAnsi"/>
+        </w:rPr>
+        <w:t>…..</w:t>
+      </w:r>
+      <w:proofErr w:type="gramEnd"/>
+    </w:p>
+    <w:p>
+      <w:pPr>
+        <w:pStyle w:val="ListParagraph"/>
+        <w:numPr>
+          <w:ilvl w:val="0"/>
+          <w:numId w:val="1"/>
+        </w:numPr>
+        <w:rPr>
+          <w:rFonts w:ascii="Bell MT" w:hAnsi="Bell MT" w:cstheme="majorHAnsi"/>
+        </w:rPr>
+      </w:pPr>
+      <w:r>
+        <w:rPr>
+          <w:rFonts w:ascii="Bell MT" w:hAnsi="Bell MT" w:cstheme="majorHAnsi"/>
+        </w:rPr>
+        <w:t>Lab Sheet</w:t>
+      </w:r>
+      <w:r>
+        <w:rPr>
+          <w:rFonts w:ascii="Bell MT" w:hAnsi="Bell MT" w:cstheme="majorHAnsi"/>
+        </w:rPr>
+        <w:t xml:space="preserve"> 11 </w:t>
+      </w:r>
+      <w:r>
+        <w:rPr>
+          <w:rFonts w:ascii="Bell MT" w:hAnsi="Bell MT" w:cstheme="majorHAnsi"/>
+        </w:rPr>
+        <w:t>[To be familiar with File Handling]</w:t>
+      </w:r>
+      <w:r>
+        <w:rPr>
+          <w:rFonts w:ascii="Bell MT" w:hAnsi="Bell MT" w:cstheme="majorHAnsi"/>
+        </w:rPr>
+        <w:t xml:space="preserve"> ……………………………………………….</w:t>
+      </w:r>
+    </w:p>
+    <w:p>
+      <w:pPr>
+        <w:shd w:val="clear" w:color="auto" w:fill="FFFFFF" w:themeFill="background1"/>
+        <w:jc w:val="center"/>
+        <w:rPr>
+          <w:rFonts w:ascii="Bell MT" w:hAnsi="Bell MT" w:cstheme="majorHAnsi"/>
+          <w:sz w:val="36"/>
+          <w:szCs w:val="36"/>
+        </w:rPr>
+      </w:pPr>
+    </w:p>
+    <w:p>
+      <w:pPr>
+        <w:rPr>
+          <w:rFonts w:ascii="Bell MT" w:hAnsi="Bell MT" w:cstheme="majorHAnsi"/>
+          <w:sz w:val="36"/>
+          <w:szCs w:val="36"/>
+        </w:rPr>
+      </w:pPr>
+    </w:p>
+    <w:p>
+      <w:pPr>
+        <w:shd w:val="clear" w:color="auto" w:fill="FFFFFF" w:themeFill="background1"/>
+        <w:jc w:val="center"/>
+        <w:rPr>
+          <w:rFonts w:ascii="Bell MT" w:hAnsi="Bell MT" w:cstheme="majorHAnsi"/>
+          <w:sz w:val="36"/>
+          <w:szCs w:val="36"/>
+        </w:rPr>
+      </w:pPr>
+    </w:p>
+    <w:p>
+      <w:pPr>
+        <w:shd w:val="clear" w:color="auto" w:fill="FFFFFF" w:themeFill="background1"/>
+        <w:tabs>
+          <w:tab w:val="left" w:pos="1699"/>
+        </w:tabs>
+        <w:rPr>
+          <w:rFonts w:ascii="Bell MT" w:hAnsi="Bell MT" w:cstheme="majorHAnsi"/>
+          <w:sz w:val="36"/>
+          <w:szCs w:val="36"/>
+        </w:rPr>
+      </w:pPr>
+      <w:r>
+        <w:rPr>
+          <w:rFonts w:ascii="Bell MT" w:hAnsi="Bell MT" w:cstheme="majorHAnsi"/>
+          <w:sz w:val="36"/>
+          <w:szCs w:val="36"/>
+        </w:rPr>
+        <w:tab/>
+      </w:r>
+    </w:p>
+    <w:p>
+      <w:pPr>
+        <w:shd w:val="clear" w:color="auto" w:fill="FFFFFF" w:themeFill="background1"/>
         <w:jc w:val="center"/>
         <w:rPr>
           <w:rFonts w:ascii="Bell MT" w:hAnsi="Bell MT" w:cstheme="majorHAnsi"/>
@@ -18225,6 +18613,7 @@
   <w:style w:type="character" w:default="1" w:styleId="DefaultParagraphFont">
     <w:name w:val="Default Paragraph Font"/>
     <w:uiPriority w:val="1"/>
+    <w:semiHidden/>
     <w:unhideWhenUsed/>
   </w:style>
   <w:style w:type="table" w:default="1" w:styleId="TableNormal">
@@ -18441,6 +18830,7 @@
     <w:rsid w:val="00137BE0"/>
     <w:rsid w:val="002729C4"/>
     <w:rsid w:val="0045491C"/>
+    <w:rsid w:val="00941239"/>
     <w:rsid w:val="00E721A7"/>
     <w:rsid w:val="00FB6A29"/>
   </w:rsids>

</xml_diff>